<commit_message>
fixing typos and updating the draft
</commit_message>
<xml_diff>
--- a/doc/Peterson_Recombination_v1.docx
+++ b/doc/Peterson_Recombination_v1.docx
@@ -225,16 +225,11 @@
       <w:r>
         <w:t xml:space="preserve">To visualize the </w:t>
       </w:r>
-      <w:bookmarkStart w:id="2" w:name="_GoBack"/>
       <w:r>
         <w:t>structure</w:t>
       </w:r>
       <w:r>
-        <w:t xml:space="preserve"> </w:t>
-      </w:r>
-      <w:bookmarkEnd w:id="2"/>
-      <w:r>
-        <w:t xml:space="preserve">of meiotic chromosomes we used antibody markers for the centromere (CREST) and lateral element of the </w:t>
+        <w:t xml:space="preserve"> of meiotic chromosomes we used antibody markers for the centromere (CREST) and lateral element of the </w:t>
       </w:r>
       <w:r>
         <w:t>synaptonemal complex (SC)</w:t>
@@ -259,29 +254,29 @@
       <w:pPr>
         <w:pStyle w:val="Heading3"/>
       </w:pPr>
-      <w:bookmarkStart w:id="3" w:name="image-processing"/>
+      <w:bookmarkStart w:id="2" w:name="image-processing"/>
       <w:r>
         <w:t>Image Processing</w:t>
       </w:r>
+      <w:bookmarkEnd w:id="2"/>
+    </w:p>
+    <w:p>
+      <w:pPr>
+        <w:pStyle w:val="FirstParagraph"/>
+      </w:pPr>
+      <w:r>
+        <w:t>Images were capture using a Zeiss Axioplan 2 microscope with AxioLab camera and Axio Vision software (Zeiss, Cambridge, UK). Preprocessing, including cropping, noise reduction, and histogram adjustments, was performed using Photoshop (v13.0). Image file names were anonymized before manual scoring of MLH1 or DMC1 foci using photoshop.</w:t>
+      </w:r>
+    </w:p>
+    <w:p>
+      <w:pPr>
+        <w:pStyle w:val="Heading3"/>
+      </w:pPr>
+      <w:bookmarkStart w:id="3" w:name="analysis"/>
+      <w:r>
+        <w:t>Analysis</w:t>
+      </w:r>
       <w:bookmarkEnd w:id="3"/>
-    </w:p>
-    <w:p>
-      <w:pPr>
-        <w:pStyle w:val="FirstParagraph"/>
-      </w:pPr>
-      <w:r>
-        <w:t>Images were capture using a Zeiss Axioplan 2 microscope with AxioLab camera and Axio Vision software (Zeiss, Cambridge, UK). Preprocessing, including cropping, noise reduction, and histogram adjustments, was performed using Photoshop (v13.0). Image file names were anonymized before manual scoring of MLH1 or DMC1 foci using photoshop.</w:t>
-      </w:r>
-    </w:p>
-    <w:p>
-      <w:pPr>
-        <w:pStyle w:val="Heading3"/>
-      </w:pPr>
-      <w:bookmarkStart w:id="4" w:name="analysis"/>
-      <w:r>
-        <w:t>Analysis</w:t>
-      </w:r>
-      <w:bookmarkEnd w:id="4"/>
     </w:p>
     <w:p>
       <w:pPr>
@@ -635,11 +630,11 @@
       <w:pPr>
         <w:pStyle w:val="Heading3"/>
       </w:pPr>
-      <w:bookmarkStart w:id="5" w:name="single-bivalent-characterization"/>
+      <w:bookmarkStart w:id="4" w:name="single-bivalent-characterization"/>
       <w:r>
         <w:t>Single bivalent characterization</w:t>
       </w:r>
-      <w:bookmarkEnd w:id="5"/>
+      <w:bookmarkEnd w:id="4"/>
     </w:p>
     <w:p>
       <w:pPr>
@@ -805,21 +800,21 @@
       <w:pPr>
         <w:pStyle w:val="Heading1"/>
       </w:pPr>
-      <w:bookmarkStart w:id="6" w:name="results"/>
+      <w:bookmarkStart w:id="5" w:name="results"/>
       <w:r>
         <w:t>Results</w:t>
       </w:r>
+      <w:bookmarkEnd w:id="5"/>
+    </w:p>
+    <w:p>
+      <w:pPr>
+        <w:pStyle w:val="Heading2"/>
+      </w:pPr>
+      <w:bookmarkStart w:id="6" w:name="X073166cb59ef61796da98ebe25cd52cde777df7"/>
+      <w:r>
+        <w:t>Genome-wide recombination rate estimates for both sexes</w:t>
+      </w:r>
       <w:bookmarkEnd w:id="6"/>
-    </w:p>
-    <w:p>
-      <w:pPr>
-        <w:pStyle w:val="Heading2"/>
-      </w:pPr>
-      <w:bookmarkStart w:id="7" w:name="X073166cb59ef61796da98ebe25cd52cde777df7"/>
-      <w:r>
-        <w:t>Genome-wide recombination rate estimates for both sexes</w:t>
-      </w:r>
-      <w:bookmarkEnd w:id="7"/>
     </w:p>
     <w:p>
       <w:pPr>
@@ -965,229 +960,229 @@
       <w:pPr>
         <w:pStyle w:val="Heading2"/>
       </w:pPr>
-      <w:bookmarkStart w:id="8" w:name="X26a7baf1e8b116577246eff31e57d2a767844de"/>
+      <w:bookmarkStart w:id="7" w:name="X26a7baf1e8b116577246eff31e57d2a767844de"/>
       <w:r>
         <w:t>Partitioning variation in recombination rate</w:t>
       </w:r>
+      <w:bookmarkEnd w:id="7"/>
+    </w:p>
+    <w:p>
+      <w:pPr>
+        <w:pStyle w:val="FirstParagraph"/>
+      </w:pPr>
+      <w:r>
+        <w:t>To situate variation in recombination rate within an evolutionary framework, we fit a series of models including subspecies, strain, and sex, to mean MLH1 foci counts from 187 mice. We began with a full mixed model (M1, see Methods), which showed that strain (random effect p &lt; 10^{-6}), sex (p = 1.5510^{-8}), subspecies (p=1.7210^{-4}), and subspecies sex (p = 3.110^{-5}) each significantly affect recombination rate.</w:t>
+      </w:r>
+    </w:p>
+    <w:p>
+      <w:pPr>
+        <w:pStyle w:val="BodyText"/>
+      </w:pPr>
+      <w:r>
+        <w:t xml:space="preserve">After a general linear model including all factors as fixed effects (M2) revealed only weak contributions of subspecies, we focused on additional models designed to illuminate the role of strain and sex. A general linear model with these two variables (M3) identified two strains with particularly strong effects on recombination rate: </w:t>
+      </w:r>
+      <w:r>
+        <w:rPr>
+          <w:i/>
+        </w:rPr>
+        <w:t>musculus</w:t>
+      </w:r>
+      <w:r>
+        <w:rPr>
+          <w:i/>
+          <w:vertAlign w:val="superscript"/>
+        </w:rPr>
+        <w:t>MSM</w:t>
+      </w:r>
+      <w:r>
+        <w:t xml:space="preserve"> (p = 3.9910^{-6}) and </w:t>
+      </w:r>
+      <w:r>
+        <w:rPr>
+          <w:i/>
+        </w:rPr>
+        <w:t>domesticus</w:t>
+      </w:r>
+      <w:r>
+        <w:rPr>
+          <w:i/>
+          <w:vertAlign w:val="superscript"/>
+        </w:rPr>
+        <w:t>G</w:t>
+      </w:r>
+      <w:r>
+        <w:t xml:space="preserve"> (p = 1.0410^{-6}). In addition, two strains exhibit strain-by-sex interactions: </w:t>
+      </w:r>
+      <w:r>
+        <w:rPr>
+          <w:i/>
+        </w:rPr>
+        <w:t>molossinus</w:t>
+      </w:r>
+      <w:r>
+        <w:rPr>
+          <w:i/>
+          <w:vertAlign w:val="superscript"/>
+        </w:rPr>
+        <w:t>MSM</w:t>
+      </w:r>
+      <w:r>
+        <w:t xml:space="preserve"> (p = 1.2610^{-4}) and </w:t>
+      </w:r>
+      <w:r>
+        <w:rPr>
+          <w:i/>
+        </w:rPr>
+        <w:t>musculus</w:t>
+      </w:r>
+      <w:r>
+        <w:rPr>
+          <w:i/>
+          <w:vertAlign w:val="superscript"/>
+        </w:rPr>
+        <w:t>PWD</w:t>
+      </w:r>
+      <w:r>
+        <w:t xml:space="preserve"> (p = 3.8610^{-4}).</w:t>
+      </w:r>
+    </w:p>
+    <w:p>
+      <w:pPr>
+        <w:pStyle w:val="BodyText"/>
+      </w:pPr>
+      <w:r>
+        <w:t xml:space="preserve">We next fit general linear models separately for 192 males and 144 females (M4; see methods). In the male dataset, three strains significantly affect recombination rate: </w:t>
+      </w:r>
+      <w:r>
+        <w:rPr>
+          <w:i/>
+        </w:rPr>
+        <w:t>musculus</w:t>
+      </w:r>
+      <w:r>
+        <w:rPr>
+          <w:i/>
+          <w:vertAlign w:val="superscript"/>
+        </w:rPr>
+        <w:t>PWD</w:t>
+      </w:r>
+      <w:r>
+        <w:t xml:space="preserve"> ((glm; p = 6.3110^{-8}; effect = 6.11 foci), and </w:t>
+      </w:r>
+      <w:r>
+        <w:rPr>
+          <w:i/>
+        </w:rPr>
+        <w:t>musculus</w:t>
+      </w:r>
+      <w:r>
+        <w:rPr>
+          <w:i/>
+          <w:vertAlign w:val="superscript"/>
+        </w:rPr>
+        <w:t>SKIVE</w:t>
+      </w:r>
+      <w:r>
+        <w:t xml:space="preserve"> (glm; p = 0; effect = 3.8), and </w:t>
+      </w:r>
+      <w:r>
+        <w:rPr>
+          <w:i/>
+        </w:rPr>
+        <w:t>molossinus</w:t>
+      </w:r>
+      <w:r>
+        <w:rPr>
+          <w:i/>
+          <w:vertAlign w:val="superscript"/>
+        </w:rPr>
+        <w:t>MSM</w:t>
+      </w:r>
+      <w:r>
+        <w:t xml:space="preserve"> (glm; p=2.4210^{-12}; effect 6.99).</w:t>
+      </w:r>
+    </w:p>
+    <w:p>
+      <w:pPr>
+        <w:pStyle w:val="BodyText"/>
+      </w:pPr>
+      <w:r>
+        <w:t xml:space="preserve">These three strains point to rapid evolution in recombination rate in spermatocytes; we subsequently refer to them collectively as “high-recombination” strains. Analysis of the female dataset points to four strains with significant effects on recombination rate: </w:t>
+      </w:r>
+      <w:r>
+        <w:rPr>
+          <w:i/>
+        </w:rPr>
+        <w:t>domesticus</w:t>
+      </w:r>
+      <w:r>
+        <w:rPr>
+          <w:i/>
+          <w:vertAlign w:val="superscript"/>
+        </w:rPr>
+        <w:t>G</w:t>
+      </w:r>
+      <w:r>
+        <w:t xml:space="preserve"> (p = 2.510^{-6}), </w:t>
+      </w:r>
+      <w:r>
+        <w:rPr>
+          <w:i/>
+        </w:rPr>
+        <w:t>molossinus</w:t>
+      </w:r>
+      <w:r>
+        <w:rPr>
+          <w:i/>
+          <w:vertAlign w:val="superscript"/>
+        </w:rPr>
+        <w:t>MSM</w:t>
+      </w:r>
+      <w:r>
+        <w:t xml:space="preserve"> (p = 6.2410^{-6}), </w:t>
+      </w:r>
+      <w:r>
+        <w:rPr>
+          <w:i/>
+        </w:rPr>
+        <w:t>domesticus</w:t>
+      </w:r>
+      <w:r>
+        <w:rPr>
+          <w:i/>
+          <w:vertAlign w:val="superscript"/>
+        </w:rPr>
+        <w:t>LEW</w:t>
+      </w:r>
+      <w:r>
+        <w:t xml:space="preserve"> (p = 0.01), and </w:t>
+      </w:r>
+      <w:r>
+        <w:rPr>
+          <w:i/>
+        </w:rPr>
+        <w:t>musculus</w:t>
+      </w:r>
+      <w:r>
+        <w:rPr>
+          <w:i/>
+          <w:vertAlign w:val="superscript"/>
+        </w:rPr>
+        <w:t>PWD</w:t>
+      </w:r>
+      <w:r>
+        <w:t xml:space="preserve"> (p= 0.02). Strain effect sizes in females are modest in magnitude (ranging from 1 to 4 foci) compared to those in males. Together, these results demonstrate heritable differences in the genome-wide recombination rate evolving in a highly sex-specific manner over short evolutionary timescales.</w:t>
+      </w:r>
+    </w:p>
+    <w:p>
+      <w:pPr>
+        <w:pStyle w:val="Heading2"/>
+      </w:pPr>
+      <w:bookmarkStart w:id="8" w:name="Xe3147eb028742a1f58fd5528dca23be53977f05"/>
+      <w:r>
+        <w:t>Within mouse variance in CO count per cell</w:t>
+      </w:r>
       <w:bookmarkEnd w:id="8"/>
-    </w:p>
-    <w:p>
-      <w:pPr>
-        <w:pStyle w:val="FirstParagraph"/>
-      </w:pPr>
-      <w:r>
-        <w:t>To situate variation in recombination rate within an evolutionary framework, we fit a series of models including subspecies, strain, and sex, to mean MLH1 foci counts from 187 mice. We began with a full mixed model (M1, see Methods), which showed that strain (random effect p &lt; 10^{-6}), sex (p = 1.5510^{-8}), subspecies (p=1.7210^{-4}), and subspecies sex (p = 3.110^{-5}) each significantly affect recombination rate.</w:t>
-      </w:r>
-    </w:p>
-    <w:p>
-      <w:pPr>
-        <w:pStyle w:val="BodyText"/>
-      </w:pPr>
-      <w:r>
-        <w:t xml:space="preserve">After a general linear model including all factors as fixed effects (M2) revealed only weak contributions of subspecies, we focused on additional models designed to illuminate the role of strain and sex. A general linear model with these two variables (M3) identified two strains with particularly strong effects on recombination rate: </w:t>
-      </w:r>
-      <w:r>
-        <w:rPr>
-          <w:i/>
-        </w:rPr>
-        <w:t>musculus</w:t>
-      </w:r>
-      <w:r>
-        <w:rPr>
-          <w:i/>
-          <w:vertAlign w:val="superscript"/>
-        </w:rPr>
-        <w:t>MSM</w:t>
-      </w:r>
-      <w:r>
-        <w:t xml:space="preserve"> (p = 3.9910^{-6}) and </w:t>
-      </w:r>
-      <w:r>
-        <w:rPr>
-          <w:i/>
-        </w:rPr>
-        <w:t>domesticus</w:t>
-      </w:r>
-      <w:r>
-        <w:rPr>
-          <w:i/>
-          <w:vertAlign w:val="superscript"/>
-        </w:rPr>
-        <w:t>G</w:t>
-      </w:r>
-      <w:r>
-        <w:t xml:space="preserve"> (p = 1.0410^{-6}). In addition, two strains exhibit strain-by-sex interactions: </w:t>
-      </w:r>
-      <w:r>
-        <w:rPr>
-          <w:i/>
-        </w:rPr>
-        <w:t>molossinus</w:t>
-      </w:r>
-      <w:r>
-        <w:rPr>
-          <w:i/>
-          <w:vertAlign w:val="superscript"/>
-        </w:rPr>
-        <w:t>MSM</w:t>
-      </w:r>
-      <w:r>
-        <w:t xml:space="preserve"> (p = 1.2610^{-4}) and </w:t>
-      </w:r>
-      <w:r>
-        <w:rPr>
-          <w:i/>
-        </w:rPr>
-        <w:t>musculus</w:t>
-      </w:r>
-      <w:r>
-        <w:rPr>
-          <w:i/>
-          <w:vertAlign w:val="superscript"/>
-        </w:rPr>
-        <w:t>PWD</w:t>
-      </w:r>
-      <w:r>
-        <w:t xml:space="preserve"> (p = 3.8610^{-4}).</w:t>
-      </w:r>
-    </w:p>
-    <w:p>
-      <w:pPr>
-        <w:pStyle w:val="BodyText"/>
-      </w:pPr>
-      <w:r>
-        <w:t xml:space="preserve">We next fit general linear models separately for 192 males and 144 females (M4; see methods). In the male dataset, three strains significantly affect recombination rate: </w:t>
-      </w:r>
-      <w:r>
-        <w:rPr>
-          <w:i/>
-        </w:rPr>
-        <w:t>musculus</w:t>
-      </w:r>
-      <w:r>
-        <w:rPr>
-          <w:i/>
-          <w:vertAlign w:val="superscript"/>
-        </w:rPr>
-        <w:t>PWD</w:t>
-      </w:r>
-      <w:r>
-        <w:t xml:space="preserve"> ((glm; p = 6.3110^{-8}; effect = 6.11 foci), and </w:t>
-      </w:r>
-      <w:r>
-        <w:rPr>
-          <w:i/>
-        </w:rPr>
-        <w:t>musculus</w:t>
-      </w:r>
-      <w:r>
-        <w:rPr>
-          <w:i/>
-          <w:vertAlign w:val="superscript"/>
-        </w:rPr>
-        <w:t>SKIVE</w:t>
-      </w:r>
-      <w:r>
-        <w:t xml:space="preserve"> (glm; p = 0; effect = 3.8), and </w:t>
-      </w:r>
-      <w:r>
-        <w:rPr>
-          <w:i/>
-        </w:rPr>
-        <w:t>molossinus</w:t>
-      </w:r>
-      <w:r>
-        <w:rPr>
-          <w:i/>
-          <w:vertAlign w:val="superscript"/>
-        </w:rPr>
-        <w:t>MSM</w:t>
-      </w:r>
-      <w:r>
-        <w:t xml:space="preserve"> (glm; p=2.4210^{-12}; effect 6.99).</w:t>
-      </w:r>
-    </w:p>
-    <w:p>
-      <w:pPr>
-        <w:pStyle w:val="BodyText"/>
-      </w:pPr>
-      <w:r>
-        <w:t xml:space="preserve">These three strains point to rapid evolution in recombination rate in spermatocytes; we subsequently refer to them collectively as “high-recombination” strains. Analysis of the female dataset points to four strains with significant effects on recombination rate: </w:t>
-      </w:r>
-      <w:r>
-        <w:rPr>
-          <w:i/>
-        </w:rPr>
-        <w:t>domesticus</w:t>
-      </w:r>
-      <w:r>
-        <w:rPr>
-          <w:i/>
-          <w:vertAlign w:val="superscript"/>
-        </w:rPr>
-        <w:t>G</w:t>
-      </w:r>
-      <w:r>
-        <w:t xml:space="preserve"> (p = 2.510^{-6}), </w:t>
-      </w:r>
-      <w:r>
-        <w:rPr>
-          <w:i/>
-        </w:rPr>
-        <w:t>molossinus</w:t>
-      </w:r>
-      <w:r>
-        <w:rPr>
-          <w:i/>
-          <w:vertAlign w:val="superscript"/>
-        </w:rPr>
-        <w:t>MSM</w:t>
-      </w:r>
-      <w:r>
-        <w:t xml:space="preserve"> (p = 6.2410^{-6}), </w:t>
-      </w:r>
-      <w:r>
-        <w:rPr>
-          <w:i/>
-        </w:rPr>
-        <w:t>domesticus</w:t>
-      </w:r>
-      <w:r>
-        <w:rPr>
-          <w:i/>
-          <w:vertAlign w:val="superscript"/>
-        </w:rPr>
-        <w:t>LEW</w:t>
-      </w:r>
-      <w:r>
-        <w:t xml:space="preserve"> (p = 0.01), and </w:t>
-      </w:r>
-      <w:r>
-        <w:rPr>
-          <w:i/>
-        </w:rPr>
-        <w:t>musculus</w:t>
-      </w:r>
-      <w:r>
-        <w:rPr>
-          <w:i/>
-          <w:vertAlign w:val="superscript"/>
-        </w:rPr>
-        <w:t>PWD</w:t>
-      </w:r>
-      <w:r>
-        <w:t xml:space="preserve"> (p= 0.02). Strain effect sizes in females are modest in magnitude (ranging from 1 to 4 foci) compared to those in males. Together, these results demonstrate heritable differences in the genome-wide recombination rate evolving in a highly sex-specific manner over short evolutionary timescales.</w:t>
-      </w:r>
-    </w:p>
-    <w:p>
-      <w:pPr>
-        <w:pStyle w:val="Heading2"/>
-      </w:pPr>
-      <w:bookmarkStart w:id="9" w:name="Xe3147eb028742a1f58fd5528dca23be53977f05"/>
-      <w:r>
-        <w:t>Within mouse variance in CO count per cell</w:t>
-      </w:r>
-      <w:bookmarkEnd w:id="9"/>
     </w:p>
     <w:p>
       <w:pPr>
@@ -1213,11 +1208,11 @@
       <w:pPr>
         <w:pStyle w:val="Heading2"/>
       </w:pPr>
-      <w:bookmarkStart w:id="10" w:name="Xabfee21f73fc6aed0ab650dd18f1a19af2ef5df"/>
+      <w:bookmarkStart w:id="9" w:name="Xabfee21f73fc6aed0ab650dd18f1a19af2ef5df"/>
       <w:r>
         <w:t>Evolution of genome-wide recombination rate is associated with evolution of double strand breaks</w:t>
       </w:r>
-      <w:bookmarkEnd w:id="10"/>
+      <w:bookmarkEnd w:id="9"/>
     </w:p>
     <w:p>
       <w:pPr>
@@ -1343,51 +1338,262 @@
       <w:pPr>
         <w:pStyle w:val="Heading2"/>
       </w:pPr>
-      <w:bookmarkStart w:id="11" w:name="X3e2ca792f764a3f0ee32ca7426ae661c8b5679c"/>
+      <w:bookmarkStart w:id="10" w:name="X3e2ca792f764a3f0ee32ca7426ae661c8b5679c"/>
       <w:r>
         <w:lastRenderedPageBreak/>
         <w:t>Evolution of genome-wide recombination rate is reflected at the single chromosome level</w:t>
       </w:r>
+      <w:bookmarkEnd w:id="10"/>
+    </w:p>
+    <w:p>
+      <w:pPr>
+        <w:pStyle w:val="CaptionedFigure"/>
+      </w:pPr>
+    </w:p>
+    <w:p>
+      <w:pPr>
+        <w:pStyle w:val="BodyText"/>
+      </w:pPr>
+      <w:r>
+        <w:t>Ninety-six percent of single bivalents in our pooled dataset (n = 34,982) have either</w:t>
+      </w:r>
+      <w:r>
+        <w:t xml:space="preserve"> one or two crossovers (Figure 3</w:t>
+      </w:r>
+      <w:r>
+        <w:t>). The proportion of one-crossover (1CO) to two-crossover (2CO) bivalents distinguishes the high vs. l</w:t>
+      </w:r>
+      <w:r>
+        <w:t>ow recombining strains (Figure 3</w:t>
+      </w:r>
+      <w:r>
+        <w:t>). High-recombination strains are enriched for 2CO bivalents at the expense of 1CO bivalents: proporti</w:t>
+      </w:r>
+      <w:r>
+        <w:t>ons of 2CO bivalents are 0.33</w:t>
+      </w:r>
+      <w:r>
+        <w:t xml:space="preserve"> in musculus</w:t>
+      </w:r>
+      <w:r>
+        <w:rPr>
+          <w:vertAlign w:val="superscript"/>
+        </w:rPr>
+        <w:t>SKIVE</w:t>
+      </w:r>
+      <w:r>
+        <w:t xml:space="preserve">, 0.44 in </w:t>
+      </w:r>
+      <w:r>
+        <w:rPr>
+          <w:i/>
+        </w:rPr>
+        <w:t>musculus</w:t>
+      </w:r>
+      <w:r>
+        <w:rPr>
+          <w:i/>
+          <w:vertAlign w:val="superscript"/>
+        </w:rPr>
+        <w:t>PWD</w:t>
+      </w:r>
+      <w:r>
+        <w:t xml:space="preserve">, and 0.53 in </w:t>
+      </w:r>
+      <w:r>
+        <w:rPr>
+          <w:i/>
+        </w:rPr>
+        <w:t>molossinus</w:t>
+      </w:r>
+      <w:r>
+        <w:rPr>
+          <w:i/>
+          <w:vertAlign w:val="superscript"/>
+        </w:rPr>
+        <w:t>MSM</w:t>
+      </w:r>
+      <w:r>
+        <w:t xml:space="preserve"> (Figure 3).</w:t>
+      </w:r>
+      <w:r>
+        <w:t xml:space="preserve"> Following patterns in the genome-wide recombination rate, male </w:t>
+      </w:r>
+      <w:r>
+        <w:rPr>
+          <w:i/>
+        </w:rPr>
+        <w:t>musculus</w:t>
+      </w:r>
+      <w:r>
+        <w:rPr>
+          <w:i/>
+          <w:vertAlign w:val="superscript"/>
+        </w:rPr>
+        <w:t>PWD</w:t>
+      </w:r>
+      <w:r>
+        <w:t xml:space="preserve"> and male </w:t>
+      </w:r>
+      <w:r>
+        <w:rPr>
+          <w:i/>
+        </w:rPr>
+        <w:t>molossinus</w:t>
+      </w:r>
+      <w:r>
+        <w:rPr>
+          <w:i/>
+          <w:vertAlign w:val="superscript"/>
+        </w:rPr>
+        <w:t>MSM</w:t>
+      </w:r>
+      <w:r>
+        <w:t xml:space="preserve"> have 2CO proportions that are more similar to each other than to strains from their own subspecies (chi-square tests; </w:t>
+      </w:r>
+      <w:r>
+        <w:rPr>
+          <w:i/>
+        </w:rPr>
+        <w:t>musculus</w:t>
+      </w:r>
+      <w:r>
+        <w:rPr>
+          <w:i/>
+          <w:vertAlign w:val="superscript"/>
+        </w:rPr>
+        <w:t>PWD</w:t>
+      </w:r>
+      <w:r>
+        <w:t xml:space="preserve"> vs. </w:t>
+      </w:r>
+      <w:r>
+        <w:rPr>
+          <w:i/>
+        </w:rPr>
+        <w:t>musculus</w:t>
+      </w:r>
+      <w:r>
+        <w:rPr>
+          <w:i/>
+          <w:vertAlign w:val="superscript"/>
+        </w:rPr>
+        <w:t>KAZ</w:t>
+      </w:r>
+      <w:r>
+        <w:t xml:space="preserve"> p = 3.1510^{-33}; </w:t>
+      </w:r>
+      <w:r>
+        <w:rPr>
+          <w:i/>
+        </w:rPr>
+        <w:t>molossinus</w:t>
+      </w:r>
+      <w:r>
+        <w:rPr>
+          <w:i/>
+          <w:vertAlign w:val="superscript"/>
+        </w:rPr>
+        <w:t>MSM</w:t>
+      </w:r>
+      <w:r>
+        <w:t xml:space="preserve"> vs. </w:t>
+      </w:r>
+      <w:r>
+        <w:rPr>
+          <w:i/>
+        </w:rPr>
+        <w:t>molossinus</w:t>
+      </w:r>
+      <w:r>
+        <w:rPr>
+          <w:i/>
+          <w:vertAlign w:val="superscript"/>
+        </w:rPr>
+        <w:t>MOLF</w:t>
+      </w:r>
+      <w:r>
+        <w:t xml:space="preserve"> p = 4.7210^{-13}). Next, we use this single-bivalent dataset to focus on aspects of the recombination landscape along chromosomes. We address two main questions. First, which traits are sexually dimorphic? Second, which traits differ between males from high-recombination vs. low-recombination strains?</w:t>
+      </w:r>
+    </w:p>
+    <w:p>
+      <w:pPr>
+        <w:pStyle w:val="Heading2"/>
+      </w:pPr>
+      <w:bookmarkStart w:id="11" w:name="sex-differences-in-meiotic-traits"/>
+      <w:r>
+        <w:t>Sex Differences in Meiotic Traits</w:t>
+      </w:r>
       <w:bookmarkEnd w:id="11"/>
     </w:p>
     <w:p>
       <w:pPr>
-        <w:pStyle w:val="CaptionedFigure"/>
-      </w:pPr>
-    </w:p>
-    <w:p>
-      <w:pPr>
-        <w:pStyle w:val="BodyText"/>
-      </w:pPr>
-      <w:r>
-        <w:t>Ninety-six percent of single bivalents in our pooled dataset (n = 34,982) have either</w:t>
-      </w:r>
-      <w:r>
-        <w:t xml:space="preserve"> one or two crossovers (Figure 3</w:t>
-      </w:r>
-      <w:r>
-        <w:t>). The proportion of one-crossover (1CO) to two-crossover (2CO) bivalents distinguishes the high vs. l</w:t>
-      </w:r>
-      <w:r>
-        <w:t>ow recombining strains (Figure 3</w:t>
-      </w:r>
-      <w:r>
-        <w:t>). High-recombination strains are enriched for 2CO bivalents at the expense of 1CO bivalents: proporti</w:t>
-      </w:r>
-      <w:r>
-        <w:t>ons of 2CO bivalents are 0.33</w:t>
-      </w:r>
-      <w:r>
-        <w:t xml:space="preserve"> in musculus</w:t>
-      </w:r>
-      <w:r>
-        <w:rPr>
+        <w:pStyle w:val="FirstParagraph"/>
+      </w:pPr>
+      <w:r>
+        <w:t>In many mammalian spe</w:t>
+      </w:r>
+      <w:r>
+        <w:t>cies, the SC</w:t>
+      </w:r>
+      <w:r>
+        <w:t xml:space="preserve"> is longer in females (Cahoon and Libuda (2019), Sardell and Kirkpatrick (2020)). Yet, the majority of these observations come from species with female-biased heterochiasmy. Our wider survey of recombination in house mice provides an opportunity to determine whether sex differences in chromatin compaction (SC length) are reversed when heterochiasmy is male-biased. In addition, if SC length is a strong determinant of the genome-wide recombination rate, male </w:t>
+      </w:r>
+      <w:r>
+        <w:rPr>
+          <w:i/>
+        </w:rPr>
+        <w:t>musculus</w:t>
+      </w:r>
+      <w:r>
+        <w:rPr>
+          <w:i/>
+          <w:vertAlign w:val="superscript"/>
+        </w:rPr>
+        <w:t>PWD</w:t>
+      </w:r>
+      <w:r>
+        <w:t xml:space="preserve"> and male </w:t>
+      </w:r>
+      <w:r>
+        <w:rPr>
+          <w:i/>
+        </w:rPr>
+        <w:t>molossinus</w:t>
+      </w:r>
+      <w:r>
+        <w:rPr>
+          <w:i/>
+          <w:vertAlign w:val="superscript"/>
+        </w:rPr>
+        <w:t>MSM</w:t>
+      </w:r>
+      <w:r>
+        <w:t xml:space="preserve"> should have longer SC lengths than the other strains.</w:t>
+      </w:r>
+    </w:p>
+    <w:p>
+      <w:pPr>
+        <w:pStyle w:val="BodyText"/>
+      </w:pPr>
+      <w:r>
+        <w:t xml:space="preserve">We use the reduce data set of short bivalents to remove the effects of the paired X-X bivalent in females. The mouse average of short bivalents are significantly longer in females than males in all strains (t-test; p &lt; 0.05) except </w:t>
+      </w:r>
+      <w:r>
+        <w:rPr>
+          <w:i/>
+        </w:rPr>
+        <w:t>musculus</w:t>
+      </w:r>
+      <w:r>
+        <w:rPr>
+          <w:i/>
           <w:vertAlign w:val="superscript"/>
         </w:rPr>
         <w:t>SKIVE</w:t>
       </w:r>
       <w:r>
-        <w:t xml:space="preserve">, 0.44 in </w:t>
+        <w:t xml:space="preserve">, which my be attributed to low sample sizes (p = 0.11). The ratios of the mouse mean SC across sexes range across strains from 1.15 ( </w:t>
       </w:r>
       <w:r>
         <w:rPr>
@@ -1400,220 +1606,9 @@
           <w:i/>
           <w:vertAlign w:val="superscript"/>
         </w:rPr>
-        <w:t>PWD</w:t>
-      </w:r>
-      <w:r>
-        <w:t xml:space="preserve">, and 0.53 in </w:t>
-      </w:r>
-      <w:r>
-        <w:rPr>
-          <w:i/>
-        </w:rPr>
-        <w:t>molossinus</w:t>
-      </w:r>
-      <w:r>
-        <w:rPr>
-          <w:i/>
-          <w:vertAlign w:val="superscript"/>
-        </w:rPr>
         <w:t>MSM</w:t>
       </w:r>
       <w:r>
-        <w:t xml:space="preserve"> (Figure 3).</w:t>
-      </w:r>
-      <w:r>
-        <w:t xml:space="preserve"> Following patterns in the genome-wide recombination rate, male </w:t>
-      </w:r>
-      <w:r>
-        <w:rPr>
-          <w:i/>
-        </w:rPr>
-        <w:t>musculus</w:t>
-      </w:r>
-      <w:r>
-        <w:rPr>
-          <w:i/>
-          <w:vertAlign w:val="superscript"/>
-        </w:rPr>
-        <w:t>PWD</w:t>
-      </w:r>
-      <w:r>
-        <w:t xml:space="preserve"> and male </w:t>
-      </w:r>
-      <w:r>
-        <w:rPr>
-          <w:i/>
-        </w:rPr>
-        <w:t>molossinus</w:t>
-      </w:r>
-      <w:r>
-        <w:rPr>
-          <w:i/>
-          <w:vertAlign w:val="superscript"/>
-        </w:rPr>
-        <w:t>MSM</w:t>
-      </w:r>
-      <w:r>
-        <w:t xml:space="preserve"> have 2CO proportions that are more similar to each other than to strains from their own subspecies (chi-square tests; </w:t>
-      </w:r>
-      <w:r>
-        <w:rPr>
-          <w:i/>
-        </w:rPr>
-        <w:t>musculus</w:t>
-      </w:r>
-      <w:r>
-        <w:rPr>
-          <w:i/>
-          <w:vertAlign w:val="superscript"/>
-        </w:rPr>
-        <w:t>PWD</w:t>
-      </w:r>
-      <w:r>
-        <w:t xml:space="preserve"> vs. </w:t>
-      </w:r>
-      <w:r>
-        <w:rPr>
-          <w:i/>
-        </w:rPr>
-        <w:t>musculus</w:t>
-      </w:r>
-      <w:r>
-        <w:rPr>
-          <w:i/>
-          <w:vertAlign w:val="superscript"/>
-        </w:rPr>
-        <w:t>KAZ</w:t>
-      </w:r>
-      <w:r>
-        <w:t xml:space="preserve"> p = 3.1510^{-33}; </w:t>
-      </w:r>
-      <w:r>
-        <w:rPr>
-          <w:i/>
-        </w:rPr>
-        <w:t>molossinus</w:t>
-      </w:r>
-      <w:r>
-        <w:rPr>
-          <w:i/>
-          <w:vertAlign w:val="superscript"/>
-        </w:rPr>
-        <w:t>MSM</w:t>
-      </w:r>
-      <w:r>
-        <w:t xml:space="preserve"> vs. </w:t>
-      </w:r>
-      <w:r>
-        <w:rPr>
-          <w:i/>
-        </w:rPr>
-        <w:t>molossinus</w:t>
-      </w:r>
-      <w:r>
-        <w:rPr>
-          <w:i/>
-          <w:vertAlign w:val="superscript"/>
-        </w:rPr>
-        <w:t>MOLF</w:t>
-      </w:r>
-      <w:r>
-        <w:t xml:space="preserve"> p = 4.7210^{-13}). Next, we use this single-bivalent dataset to focus on aspects of the recombination landscape along chromosomes. We address two main questions. First, which traits are sexually dimorphic? Second, which traits differ between males from high-recombination vs. low-recombination strains?</w:t>
-      </w:r>
-    </w:p>
-    <w:p>
-      <w:pPr>
-        <w:pStyle w:val="Heading2"/>
-      </w:pPr>
-      <w:bookmarkStart w:id="12" w:name="sex-differences-in-meiotic-traits"/>
-      <w:r>
-        <w:t>Sex Differences in Meiotic Traits</w:t>
-      </w:r>
-      <w:bookmarkEnd w:id="12"/>
-    </w:p>
-    <w:p>
-      <w:pPr>
-        <w:pStyle w:val="FirstParagraph"/>
-      </w:pPr>
-      <w:r>
-        <w:t>In many mammalian spe</w:t>
-      </w:r>
-      <w:r>
-        <w:t>cies, the SC</w:t>
-      </w:r>
-      <w:r>
-        <w:t xml:space="preserve"> is longer in females (Cahoon and Libuda (2019), Sardell and Kirkpatrick (2020)). Yet, the majority of these observations come from species with female-biased heterochiasmy. Our wider survey of recombination in house mice provides an opportunity to determine whether sex differences in chromatin compaction (SC length) are reversed when heterochiasmy is male-biased. In addition, if SC length is a strong determinant of the genome-wide recombination rate, male </w:t>
-      </w:r>
-      <w:r>
-        <w:rPr>
-          <w:i/>
-        </w:rPr>
-        <w:t>musculus</w:t>
-      </w:r>
-      <w:r>
-        <w:rPr>
-          <w:i/>
-          <w:vertAlign w:val="superscript"/>
-        </w:rPr>
-        <w:t>PWD</w:t>
-      </w:r>
-      <w:r>
-        <w:t xml:space="preserve"> and male </w:t>
-      </w:r>
-      <w:r>
-        <w:rPr>
-          <w:i/>
-        </w:rPr>
-        <w:t>molossinus</w:t>
-      </w:r>
-      <w:r>
-        <w:rPr>
-          <w:i/>
-          <w:vertAlign w:val="superscript"/>
-        </w:rPr>
-        <w:t>MSM</w:t>
-      </w:r>
-      <w:r>
-        <w:t xml:space="preserve"> should have longer SC lengths than the other strains.</w:t>
-      </w:r>
-    </w:p>
-    <w:p>
-      <w:pPr>
-        <w:pStyle w:val="BodyText"/>
-      </w:pPr>
-      <w:r>
-        <w:t xml:space="preserve">We use the reduce data set of short bivalents to remove the effects of the paired X-X bivalent in females. The mouse average of short bivalents are significantly longer in females than males in all strains (t-test; p &lt; 0.05) except </w:t>
-      </w:r>
-      <w:r>
-        <w:rPr>
-          <w:i/>
-        </w:rPr>
-        <w:t>musculus</w:t>
-      </w:r>
-      <w:r>
-        <w:rPr>
-          <w:i/>
-          <w:vertAlign w:val="superscript"/>
-        </w:rPr>
-        <w:t>SKIVE</w:t>
-      </w:r>
-      <w:r>
-        <w:t xml:space="preserve">, which my be attributed to low sample sizes (p = 0.11). The ratios of the mouse mean SC across sexes range across strains from 1.15 ( </w:t>
-      </w:r>
-      <w:r>
-        <w:rPr>
-          <w:i/>
-        </w:rPr>
-        <w:t>musculus</w:t>
-      </w:r>
-      <w:r>
-        <w:rPr>
-          <w:i/>
-          <w:vertAlign w:val="superscript"/>
-        </w:rPr>
-        <w:t>MSM</w:t>
-      </w:r>
-      <w:r>
         <w:t xml:space="preserve"> ) to 1.49 ( </w:t>
       </w:r>
       <w:r>
@@ -1653,11 +1648,51 @@
       <w:pPr>
         <w:pStyle w:val="Heading3"/>
       </w:pPr>
-      <w:bookmarkStart w:id="13" w:name="positions-of-single-crossovers"/>
+      <w:bookmarkStart w:id="12" w:name="positions-of-single-crossovers"/>
       <w:r>
         <w:lastRenderedPageBreak/>
         <w:t>Positions of Single Crossovers</w:t>
       </w:r>
+      <w:bookmarkEnd w:id="12"/>
+    </w:p>
+    <w:p>
+      <w:pPr>
+        <w:pStyle w:val="FirstParagraph"/>
+      </w:pPr>
+      <w:r>
+        <w:t>We used the single crossover bivalent (1CO) normalized position to compared general location of crossovers while controlling for differences in total SC length. Given that, in most of the strains we surveyed, the majority of bivalents are observed to contain one crossover (</w:t>
+      </w:r>
+      <w:r>
+        <w:t xml:space="preserve">MLH1 </w:t>
+      </w:r>
+      <w:r>
+        <w:t>focus), thus justifying the focus of single crossover bivalents for analyzing crossover positions.</w:t>
+      </w:r>
+    </w:p>
+    <w:p>
+      <w:pPr>
+        <w:pStyle w:val="BodyText"/>
+      </w:pPr>
+      <w:r>
+        <w:t>In all strains, the landscape across 1CO bivalents is significantly different in females and males. Normalized foci positions tend to be more central in females 0.56 and closer to the telomere in males 0.68 (t-test; p = 2.9210^{-22}).</w:t>
+      </w:r>
+    </w:p>
+    <w:p>
+      <w:pPr>
+        <w:pStyle w:val="BodyText"/>
+      </w:pPr>
+      <w:r>
+        <w:t>Sex is also the most significant effect on focus position in a mixed model (M1: p = 1.2610^{-25}) and in general linear models (M2: p = 1.3310^{-7}; M3: p = 1.3310^{-7}). These sex differences in the placement of foci on 1CO bivalents follow a pattern observed across a variety of mammalian species (Sardell and Kirkpatrick 2020).</w:t>
+      </w:r>
+    </w:p>
+    <w:p>
+      <w:pPr>
+        <w:pStyle w:val="Heading2"/>
+      </w:pPr>
+      <w:bookmarkStart w:id="13" w:name="X70bbb310f97de95a96cbf952bde251043bb4ec3"/>
+      <w:r>
+        <w:t>Sex Differences in CO Interference (IFD)</w:t>
+      </w:r>
       <w:bookmarkEnd w:id="13"/>
     </w:p>
     <w:p>
@@ -1665,233 +1700,394 @@
         <w:pStyle w:val="FirstParagraph"/>
       </w:pPr>
       <w:r>
-        <w:t>We used the single crossover bivalent (1CO) normalized position to compared general location of crossovers while controlling for differences in total SC length. Given that, in most of the strains we surveyed, the majority of bivalents are observed to contain one crossover (</w:t>
-      </w:r>
-      <w:r>
-        <w:t xml:space="preserve">MLH1 </w:t>
-      </w:r>
-      <w:r>
-        <w:t>focus), thus justifying the focus of single crossover bivalents for analyzing crossover positions.</w:t>
-      </w:r>
-    </w:p>
-    <w:p>
-      <w:pPr>
-        <w:pStyle w:val="BodyText"/>
-      </w:pPr>
-      <w:r>
-        <w:t>In all strains, the landscape across 1CO bivalents is significantly different in females and males. Normalized foci positions tend to be more central in females 0.56 and closer to the telomere in males 0.68 (t-test; p = 2.9210^{-22}).</w:t>
-      </w:r>
-    </w:p>
-    <w:p>
-      <w:pPr>
-        <w:pStyle w:val="BodyText"/>
-      </w:pPr>
-      <w:r>
-        <w:t>Sex is also the most significant effect on focus position in a mixed model (M1: p = 1.2610^{-25}) and in general linear models (M2: p = 1.3310^{-7}; M3: p = 1.3310^{-7}). These sex differences in the placement of foci on 1CO bivalents follow a pattern observed across a variety of mammalian species (Sardell and Kirkpatrick 2020).</w:t>
+        <w:t>There is no strong signal of sex differences in raw mean inter-focal distances (IFD</w:t>
+      </w:r>
+      <w:r>
+        <w:rPr>
+          <w:vertAlign w:val="superscript"/>
+        </w:rPr>
+        <w:t>raw</w:t>
+      </w:r>
+      <w:r>
+        <w:t xml:space="preserve">) across the full set of strains. A marginally significant difference between the sexes (t-test; p = 0.07) is driven by one strain, </w:t>
+      </w:r>
+      <w:r>
+        <w:rPr>
+          <w:i/>
+        </w:rPr>
+        <w:t>domesticus</w:t>
+      </w:r>
+      <w:r>
+        <w:rPr>
+          <w:i/>
+          <w:vertAlign w:val="superscript"/>
+        </w:rPr>
+        <w:t>G</w:t>
+      </w:r>
+      <w:r>
+        <w:t xml:space="preserve"> (t-test without domesticus</w:t>
+      </w:r>
+      <w:r>
+        <w:rPr>
+          <w:vertAlign w:val="superscript"/>
+        </w:rPr>
+        <w:t>G</w:t>
+      </w:r>
+      <w:r>
+        <w:t>; p = 0.02). This result indicates that females and males exhibit a similar level of interference when</w:t>
+      </w:r>
+      <w:r>
+        <w:t xml:space="preserve"> it is measured in physical SC</w:t>
+      </w:r>
+      <w:r>
+        <w:t xml:space="preserve"> units.</w:t>
+      </w:r>
+    </w:p>
+    <w:p>
+      <w:pPr>
+        <w:pStyle w:val="BodyText"/>
+      </w:pPr>
+      <w:r>
+        <w:t>In contrast, males have significantly longer normalized mean inter-focal distances (IFD</w:t>
+      </w:r>
+      <w:r>
+        <w:rPr>
+          <w:vertAlign w:val="superscript"/>
+        </w:rPr>
+        <w:t>norm</w:t>
+      </w:r>
+      <w:r>
+        <w:t xml:space="preserve">) than females in seven out of eight strains (t-tests; p &lt; 1.4910^{-12}), with only </w:t>
+      </w:r>
+      <w:r>
+        <w:rPr>
+          <w:i/>
+        </w:rPr>
+        <w:t>musculus</w:t>
+      </w:r>
+      <w:r>
+        <w:rPr>
+          <w:i/>
+          <w:vertAlign w:val="superscript"/>
+        </w:rPr>
+        <w:t>KAZ</w:t>
+      </w:r>
+      <w:r>
+        <w:t xml:space="preserve"> showing no difference (t-test; p = 0.33). Examination of IFD</w:t>
+      </w:r>
+      <w:r>
+        <w:rPr>
+          <w:vertAlign w:val="superscript"/>
+        </w:rPr>
+        <w:t>norm</w:t>
+      </w:r>
+      <w:r>
+        <w:t xml:space="preserve"> distributions indicates that female IFD</w:t>
+      </w:r>
+      <w:r>
+        <w:rPr>
+          <w:vertAlign w:val="superscript"/>
+        </w:rPr>
+        <w:t>norm</w:t>
+      </w:r>
+      <w:r>
+        <w:t xml:space="preserve"> values are centered at approximately 50% and show a slight enrichment of low (&lt;25%) values, whereas males are enriched for higher values.</w:t>
+      </w:r>
+    </w:p>
+    <w:p>
+      <w:pPr>
+        <w:pStyle w:val="BodyText"/>
+      </w:pPr>
+      <w:r>
+        <w:t>Mixed models and general linear models of IFD</w:t>
+      </w:r>
+      <w:r>
+        <w:rPr>
+          <w:vertAlign w:val="superscript"/>
+        </w:rPr>
+        <w:t>norm</w:t>
+      </w:r>
+      <w:r>
+        <w:t xml:space="preserve"> support the inference of stronger interference in males: sex is the most significant variable (M1: p = 6.7410^{-14} glm </w:t>
+      </w:r>
+      <w:r>
+        <w:rPr>
+          <w:i/>
+        </w:rPr>
+        <w:t>M2</w:t>
+      </w:r>
+      <w:r>
+        <w:t xml:space="preserve">, p = 0.01, </w:t>
+      </w:r>
+      <w:r>
+        <w:rPr>
+          <w:i/>
+        </w:rPr>
+        <w:t>M3</w:t>
+      </w:r>
+      <w:r>
+        <w:t xml:space="preserve"> p = 0.01). When interference is measured in physical SC units (IFD</w:t>
+      </w:r>
+      <w:r>
+        <w:rPr>
+          <w:vertAlign w:val="superscript"/>
+        </w:rPr>
+        <w:t>raw</w:t>
+      </w:r>
+      <w:r>
+        <w:t>), the differences between sexes is low and only slightly significant (data not shown). In summary, controlling for differences in SC length (chromatin compaction) using IFD</w:t>
+      </w:r>
+      <w:r>
+        <w:rPr>
+          <w:vertAlign w:val="superscript"/>
+        </w:rPr>
+        <w:t>norm</w:t>
+      </w:r>
+      <w:r>
+        <w:t xml:space="preserve"> indicates that interference is stronger in males, whereas consideration of IFD</w:t>
+      </w:r>
+      <w:r>
+        <w:rPr>
+          <w:vertAlign w:val="superscript"/>
+        </w:rPr>
+        <w:t>raw</w:t>
+      </w:r>
+      <w:r>
+        <w:t xml:space="preserve"> shows that the sexes exhibit a similar level of interference on the physical scale.</w:t>
+      </w:r>
+    </w:p>
+    <w:p>
+      <w:pPr>
+        <w:pStyle w:val="BodyText"/>
+      </w:pPr>
+      <w:r>
+        <w:t>Visual comparison of interference pattern is aided by Figure 4C, which combines the total length of distance between two foci, but also their normalized locations along the chromosome. Two main patterns of sexual dimorphism emerge across all strains, (Supplemental figure X). First, the female patterns (top triangle), are more uniformly distributed compared to males. Suggesting a wider range of normalized IFD lengths compared to males (bottom triangle). Male IFDs display a stronger chromosome end-</w:t>
+      </w:r>
+      <w:r>
+        <w:t>localization</w:t>
+      </w:r>
+      <w:r>
+        <w:t xml:space="preserve"> of the second foci, (clustered near the 90* corner).</w:t>
       </w:r>
     </w:p>
     <w:p>
       <w:pPr>
         <w:pStyle w:val="Heading2"/>
       </w:pPr>
-      <w:bookmarkStart w:id="14" w:name="X70bbb310f97de95a96cbf952bde251043bb4ec3"/>
-      <w:r>
-        <w:t>Sex Differences in CO Interference (IFD)</w:t>
-      </w:r>
-      <w:bookmarkEnd w:id="14"/>
-    </w:p>
-    <w:p>
-      <w:pPr>
-        <w:pStyle w:val="FirstParagraph"/>
-      </w:pPr>
-      <w:r>
-        <w:t>There is no strong signal of sex differences in raw mean inter-focal distances (IFD</w:t>
-      </w:r>
-      <w:r>
-        <w:rPr>
-          <w:vertAlign w:val="superscript"/>
-        </w:rPr>
-        <w:t>raw</w:t>
-      </w:r>
-      <w:r>
-        <w:t xml:space="preserve">) across the full set of strains. A marginally significant difference between the sexes (t-test; p = 0.07) is driven by one strain, </w:t>
-      </w:r>
-      <w:r>
-        <w:rPr>
-          <w:i/>
-        </w:rPr>
-        <w:t>domesticus</w:t>
-      </w:r>
-      <w:r>
-        <w:rPr>
-          <w:i/>
-          <w:vertAlign w:val="superscript"/>
-        </w:rPr>
-        <w:t>G</w:t>
-      </w:r>
-      <w:r>
-        <w:t xml:space="preserve"> (t-test without domesticus</w:t>
-      </w:r>
-      <w:r>
-        <w:rPr>
-          <w:vertAlign w:val="superscript"/>
-        </w:rPr>
-        <w:t>G</w:t>
-      </w:r>
-      <w:r>
-        <w:t>; p = 0.02). This result indicates that females and males exhibit a similar level of interference when</w:t>
-      </w:r>
-      <w:r>
-        <w:t xml:space="preserve"> it is measured in physical SC</w:t>
-      </w:r>
-      <w:r>
-        <w:t xml:space="preserve"> units.</w:t>
-      </w:r>
-    </w:p>
-    <w:p>
-      <w:pPr>
-        <w:pStyle w:val="BodyText"/>
-      </w:pPr>
-      <w:r>
-        <w:t>In contrast, males have significantly longer normalized mean inter-focal distances (IFD</w:t>
-      </w:r>
-      <w:r>
-        <w:rPr>
-          <w:vertAlign w:val="superscript"/>
-        </w:rPr>
-        <w:t>norm</w:t>
-      </w:r>
-      <w:r>
-        <w:t xml:space="preserve">) than females in seven out of eight strains (t-tests; p &lt; 1.4910^{-12}), with only </w:t>
-      </w:r>
-      <w:r>
-        <w:rPr>
-          <w:i/>
-        </w:rPr>
-        <w:t>musculus</w:t>
-      </w:r>
-      <w:r>
-        <w:rPr>
-          <w:i/>
-          <w:vertAlign w:val="superscript"/>
-        </w:rPr>
-        <w:t>KAZ</w:t>
-      </w:r>
-      <w:r>
-        <w:t xml:space="preserve"> showing no difference (t-test; p = 0.33). Examination of IFD</w:t>
-      </w:r>
-      <w:r>
-        <w:rPr>
-          <w:vertAlign w:val="superscript"/>
-        </w:rPr>
-        <w:t>norm</w:t>
-      </w:r>
-      <w:r>
-        <w:t xml:space="preserve"> distributions indicates that female IFD</w:t>
-      </w:r>
-      <w:r>
-        <w:rPr>
-          <w:vertAlign w:val="superscript"/>
-        </w:rPr>
-        <w:t>norm</w:t>
-      </w:r>
-      <w:r>
-        <w:t xml:space="preserve"> values are centered at approximately 50% and show a slight enrichment of low (&lt;25%) values, whereas males are enriched for higher values.</w:t>
-      </w:r>
-    </w:p>
-    <w:p>
-      <w:pPr>
-        <w:pStyle w:val="BodyText"/>
-      </w:pPr>
-      <w:r>
-        <w:t>Mixed models and general linear models of IFD</w:t>
-      </w:r>
-      <w:r>
-        <w:rPr>
-          <w:vertAlign w:val="superscript"/>
-        </w:rPr>
-        <w:t>norm</w:t>
-      </w:r>
-      <w:r>
-        <w:t xml:space="preserve"> support the inference of stronger interference in males: sex is the most significant variable (M1: p = 6.7410^{-14} glm </w:t>
-      </w:r>
-      <w:r>
-        <w:rPr>
-          <w:i/>
-        </w:rPr>
-        <w:t>M2</w:t>
-      </w:r>
-      <w:r>
-        <w:t xml:space="preserve">, p = 0.01, </w:t>
-      </w:r>
-      <w:r>
-        <w:rPr>
-          <w:i/>
-        </w:rPr>
-        <w:t>M3</w:t>
-      </w:r>
-      <w:r>
-        <w:t xml:space="preserve"> p = 0.01). When interference is measured in physical SC units (IFD</w:t>
-      </w:r>
-      <w:r>
-        <w:rPr>
-          <w:vertAlign w:val="superscript"/>
-        </w:rPr>
-        <w:t>raw</w:t>
-      </w:r>
-      <w:r>
-        <w:t>), the differences between sexes is low and only slightly significant (data not shown). In summary, controlling for differences in SC length (chromatin compaction) using IFD</w:t>
-      </w:r>
-      <w:r>
-        <w:rPr>
-          <w:vertAlign w:val="superscript"/>
-        </w:rPr>
-        <w:t>norm</w:t>
-      </w:r>
-      <w:r>
-        <w:t xml:space="preserve"> indicates that interference is stronger in males, whereas consideration of IFD</w:t>
-      </w:r>
-      <w:r>
-        <w:rPr>
-          <w:vertAlign w:val="superscript"/>
-        </w:rPr>
-        <w:t>raw</w:t>
-      </w:r>
-      <w:r>
-        <w:t xml:space="preserve"> shows that the sexes exhibit a similar level of interference on the physical scale.</w:t>
-      </w:r>
-    </w:p>
-    <w:p>
-      <w:pPr>
-        <w:pStyle w:val="BodyText"/>
-      </w:pPr>
-      <w:r>
-        <w:t>Visual comparison of interference pattern is aided by Figure 4C, which combines the total length of distance between two foci, but also their normalized locations along the chromosome. Two main patterns of sexual dimorphism emerge across all strains, (Supplemental figure X). First, the female patterns (top triangle), are more uniformly distributed compared to males. Suggesting a wider range of normalized IFD lengths compared to males (bottom triangle). Male IFDs display a stronger chromosome end-</w:t>
-      </w:r>
-      <w:r>
-        <w:t>localization</w:t>
-      </w:r>
-      <w:r>
-        <w:t xml:space="preserve"> of the second foci, (clustered near the 90* corner).</w:t>
-      </w:r>
-    </w:p>
-    <w:p>
-      <w:pPr>
-        <w:pStyle w:val="Heading2"/>
-      </w:pPr>
-      <w:bookmarkStart w:id="15" w:name="X6d0e3a51162cb18965439347f0757db534e5517"/>
+      <w:bookmarkStart w:id="14" w:name="X6d0e3a51162cb18965439347f0757db534e5517"/>
       <w:r>
         <w:lastRenderedPageBreak/>
         <w:t>Additional Determinants of Genome-wide Recombination Rate Evolution in Males</w:t>
       </w:r>
+      <w:bookmarkEnd w:id="14"/>
+    </w:p>
+    <w:p>
+      <w:pPr>
+        <w:pStyle w:val="FirstParagraph"/>
+      </w:pPr>
+      <w:r>
+        <w:t xml:space="preserve">Next, we used the contrast between males in the high-recombination strains ( </w:t>
+      </w:r>
+      <w:r>
+        <w:rPr>
+          <w:i/>
+        </w:rPr>
+        <w:t>musculus</w:t>
+      </w:r>
+      <w:r>
+        <w:rPr>
+          <w:i/>
+          <w:vertAlign w:val="superscript"/>
+        </w:rPr>
+        <w:t>PWD</w:t>
+      </w:r>
+      <w:r>
+        <w:t xml:space="preserve">, </w:t>
+      </w:r>
+      <w:r>
+        <w:rPr>
+          <w:i/>
+        </w:rPr>
+        <w:t>musculus</w:t>
+      </w:r>
+      <w:r>
+        <w:rPr>
+          <w:i/>
+          <w:vertAlign w:val="superscript"/>
+        </w:rPr>
+        <w:t>SKIVE</w:t>
+      </w:r>
+      <w:r>
+        <w:t xml:space="preserve">, and </w:t>
+      </w:r>
+      <w:r>
+        <w:rPr>
+          <w:i/>
+        </w:rPr>
+        <w:t>molossinus</w:t>
+      </w:r>
+      <w:r>
+        <w:rPr>
+          <w:i/>
+          <w:vertAlign w:val="superscript"/>
+        </w:rPr>
+        <w:t>MSM</w:t>
+      </w:r>
+      <w:r>
+        <w:t xml:space="preserve"> ) and low-recombination strains to identify features of the recombination landscape associated with evolutionary transitions in the genome-wide recombination rate. The main objective of this section is to test for significant correlations between features of the recombination landscape and the evolution of mean MLH1 foci per cell. In comparing the male specific single bivalent based metrics the first criteria for analysis is a significant differences between the high and low recombining groups and the second step is testing for significant subspecies and strain effects (M4 and M5).</w:t>
+      </w:r>
+    </w:p>
+    <w:p>
+      <w:pPr>
+        <w:pStyle w:val="BodyText"/>
+      </w:pPr>
+      <w:r>
+        <w:t>Previous empirical work suggests basic predictions for the relationship between the genome wide recombination rate and two aspects of the recombination landscape. SC length is expected to be positively associated with genome-wide recombination rate because of the connection between DSB formation and the loop-axis struc</w:t>
+      </w:r>
+      <w:r>
+        <w:t>ture (Zickler and Kleckner 1999</w:t>
+      </w:r>
+      <w:r>
+        <w:t>). Crossover interference strength is expected to be negatively associated with genome-wide recombination rate as interference strength is reflected as the space between crossovers on the same chromosome with a finite length. Thus, increasing interference strength can result in ‘pushing’ additional crossovers off of the chromosomes.</w:t>
+      </w:r>
+    </w:p>
+    <w:p>
+      <w:pPr>
+        <w:pStyle w:val="BodyText"/>
+      </w:pPr>
+      <w:r>
+        <w:t xml:space="preserve">Following this logic we predict (1) </w:t>
+      </w:r>
+      <w:r>
+        <w:rPr>
+          <w:i/>
+        </w:rPr>
+        <w:t>musculus</w:t>
+      </w:r>
+      <w:r>
+        <w:rPr>
+          <w:i/>
+          <w:vertAlign w:val="superscript"/>
+        </w:rPr>
+        <w:t>PWD</w:t>
+      </w:r>
+      <w:r>
+        <w:t xml:space="preserve"> will have greater SC length and weaker interference than </w:t>
+      </w:r>
+      <w:r>
+        <w:rPr>
+          <w:i/>
+        </w:rPr>
+        <w:t>musculus</w:t>
+      </w:r>
+      <w:r>
+        <w:rPr>
+          <w:i/>
+          <w:vertAlign w:val="superscript"/>
+        </w:rPr>
+        <w:t>SKIVE</w:t>
+      </w:r>
+      <w:r>
+        <w:t xml:space="preserve">, which in turn will have longer SC and weaker interference compared to the other </w:t>
+      </w:r>
+      <w:r>
+        <w:rPr>
+          <w:i/>
+        </w:rPr>
+        <w:t>musculus</w:t>
+      </w:r>
+      <w:r>
+        <w:t xml:space="preserve"> strains, (2) </w:t>
+      </w:r>
+      <w:r>
+        <w:rPr>
+          <w:i/>
+        </w:rPr>
+        <w:t>molossinus</w:t>
+      </w:r>
+      <w:r>
+        <w:rPr>
+          <w:i/>
+          <w:vertAlign w:val="superscript"/>
+        </w:rPr>
+        <w:t>MSM</w:t>
+      </w:r>
+      <w:r>
+        <w:t xml:space="preserve"> will have longer SC and weaker interference compared to </w:t>
+      </w:r>
+      <w:r>
+        <w:rPr>
+          <w:i/>
+        </w:rPr>
+        <w:t>molossinus</w:t>
+      </w:r>
+      <w:r>
+        <w:rPr>
+          <w:i/>
+          <w:vertAlign w:val="superscript"/>
+        </w:rPr>
+        <w:t>MOLF</w:t>
+      </w:r>
+      <w:r>
+        <w:t xml:space="preserve">, and 3) </w:t>
+      </w:r>
+      <w:r>
+        <w:rPr>
+          <w:i/>
+        </w:rPr>
+        <w:t>domesticus</w:t>
+      </w:r>
+      <w:r>
+        <w:t xml:space="preserve"> strains will have similar SC length and crossover interference.</w:t>
+      </w:r>
+    </w:p>
+    <w:p>
+      <w:pPr>
+        <w:pStyle w:val="Heading2"/>
+      </w:pPr>
+      <w:bookmarkStart w:id="15" w:name="conservation-of-mean-sc-length"/>
+      <w:r>
+        <w:t>Conservation of Mean SC length</w:t>
+      </w:r>
       <w:bookmarkEnd w:id="15"/>
     </w:p>
     <w:p>
       <w:pPr>
-        <w:pStyle w:val="FirstParagraph"/>
-      </w:pPr>
-      <w:r>
-        <w:t xml:space="preserve">Next, we used the contrast between males in the high-recombination strains ( </w:t>
+        <w:pStyle w:val="BodyText"/>
+      </w:pPr>
+      <w:r>
+        <w:t>Confirming the basic predictions, there is a positive correlation between mouse mean MLH1 foci per cell and total SC (Spearmans’ r = 0.48; p = 2.2410^{-10}). Nevertheless, mean total SC only partially differentiates high-recombination and low-recombination strains (Figure 5).</w:t>
+      </w:r>
+      <w:r>
+        <w:t xml:space="preserve"> </w:t>
+      </w:r>
+      <w:r>
+        <w:t xml:space="preserve">While high-recombination strains have significantly greater mouse mean total SC area in the total dataset (t-test; p = 0.01), separate tests by strain show that only within </w:t>
+      </w:r>
+      <w:r>
+        <w:rPr>
+          <w:i/>
+        </w:rPr>
+        <w:t>molossinus</w:t>
+      </w:r>
+      <w:r>
+        <w:t xml:space="preserve"> are high- and low-recombination strains significantly different (t-test; molossinus: p = 0.03; musculus: p = 0.87). </w:t>
+      </w:r>
+    </w:p>
+    <w:p>
+      <w:pPr>
+        <w:pStyle w:val="BodyText"/>
+      </w:pPr>
+      <w:r>
+        <w:t>Additionally, the mouse means for the reduced (short and long) bivalent datasets are not significantly different between high-recombination and low-recombination strains (t-test; short: p = 0.88; long: p = 0.18).</w:t>
+      </w:r>
+    </w:p>
+    <w:p>
+      <w:pPr>
+        <w:pStyle w:val="BodyText"/>
+      </w:pPr>
+      <w:r>
+        <w:t>In a general linear model with total SC as the dependent variable, two subspecies effects are significant (</w:t>
       </w:r>
       <w:r>
         <w:rPr>
@@ -1900,6 +2096,351 @@
         <w:t>musculus</w:t>
       </w:r>
       <w:r>
+        <w:t xml:space="preserve"> p = 1.2410^{-6}, </w:t>
+      </w:r>
+      <w:r>
+        <w:rPr>
+          <w:i/>
+        </w:rPr>
+        <w:t>molossinus</w:t>
+      </w:r>
+      <w:r>
+        <w:t xml:space="preserve">, p = 10^{-6}). In general linear models with reduced bivalent means as dependent variables, several subspecies and strain effects reach significance (p &lt; 0.05) but they are not consistent across models, indicating to some extent the chromatin compaction evolution is decoupled from evolution in mean MLH1 foci per cell. </w:t>
+      </w:r>
+    </w:p>
+    <w:p>
+      <w:pPr>
+        <w:pStyle w:val="Heading2"/>
+      </w:pPr>
+      <w:bookmarkStart w:id="16" w:name="X55deda5641bb25546d2297bdd7bacc1713a25c5"/>
+    </w:p>
+    <w:p>
+      <w:pPr>
+        <w:pStyle w:val="Heading2"/>
+      </w:pPr>
+      <w:r>
+        <w:t>Single Crossover position is decoupled from genome wide recombination rate evolution</w:t>
+      </w:r>
+      <w:bookmarkEnd w:id="16"/>
+    </w:p>
+    <w:p>
+      <w:pPr>
+        <w:pStyle w:val="BodyText"/>
+      </w:pPr>
+      <w:r>
+        <w:t xml:space="preserve">The normalized 1CO position is not significantly different between high-recombination and low-recombination strains for the total pooled data (t-test; p = 0.24) and also when examined within subspecies (t-test; p = 0.41 and p = 0.07 for </w:t>
+      </w:r>
+      <w:r>
+        <w:rPr>
+          <w:i/>
+        </w:rPr>
+        <w:t>musculus</w:t>
+      </w:r>
+      <w:r>
+        <w:t xml:space="preserve"> and </w:t>
+      </w:r>
+      <w:r>
+        <w:rPr>
+          <w:i/>
+        </w:rPr>
+        <w:t>molossinus</w:t>
+      </w:r>
+      <w:r>
+        <w:t xml:space="preserve">, respectively). While there are significant strain effects for </w:t>
+      </w:r>
+      <w:r>
+        <w:rPr>
+          <w:i/>
+        </w:rPr>
+        <w:t>domesticus</w:t>
+      </w:r>
+      <w:r>
+        <w:rPr>
+          <w:i/>
+          <w:vertAlign w:val="superscript"/>
+        </w:rPr>
+        <w:t>WSB</w:t>
+      </w:r>
+      <w:r>
+        <w:t xml:space="preserve"> and </w:t>
+      </w:r>
+      <w:r>
+        <w:rPr>
+          <w:i/>
+        </w:rPr>
+        <w:t>molossinus</w:t>
+      </w:r>
+      <w:r>
+        <w:rPr>
+          <w:i/>
+          <w:vertAlign w:val="superscript"/>
+        </w:rPr>
+        <w:t>MOLF</w:t>
+      </w:r>
+      <w:r>
+        <w:t xml:space="preserve"> in a general linear model with normalized position as the dependent variable, this evolution of the 1CO positioning is decoupled from the total genome-wide recombination rate since these two strains do not vary significantly from the male-specific rate.</w:t>
+      </w:r>
+    </w:p>
+    <w:p>
+      <w:pPr>
+        <w:pStyle w:val="Heading2"/>
+      </w:pPr>
+      <w:bookmarkStart w:id="17" w:name="Xd5d28095276b0140a2dc56c8b455c766d42a3b2"/>
+      <w:r>
+        <w:t>Evolution of interference is associated with genome wide recombination rate evolution</w:t>
+      </w:r>
+      <w:bookmarkEnd w:id="17"/>
+    </w:p>
+    <w:p>
+      <w:pPr>
+        <w:pStyle w:val="CaptionedFigure"/>
+      </w:pPr>
+    </w:p>
+    <w:p>
+      <w:pPr>
+        <w:pStyle w:val="BodyText"/>
+      </w:pPr>
+      <w:r>
+        <w:t>Mouse averages for both IFD</w:t>
+      </w:r>
+      <w:r>
+        <w:rPr>
+          <w:vertAlign w:val="superscript"/>
+        </w:rPr>
+        <w:t>raw</w:t>
+      </w:r>
+      <w:r>
+        <w:t xml:space="preserve"> and IFD</w:t>
+      </w:r>
+      <w:r>
+        <w:rPr>
+          <w:vertAlign w:val="superscript"/>
+        </w:rPr>
+        <w:t>norm</w:t>
+      </w:r>
+      <w:r>
+        <w:t xml:space="preserve"> are significantly longer in high-recombination strains (t-test; IFD</w:t>
+      </w:r>
+      <w:r>
+        <w:rPr>
+          <w:vertAlign w:val="superscript"/>
+        </w:rPr>
+        <w:t>norm</w:t>
+      </w:r>
+      <w:r>
+        <w:t>: p = 7.7410^{-7}; IFD</w:t>
+      </w:r>
+      <w:r>
+        <w:rPr>
+          <w:vertAlign w:val="superscript"/>
+        </w:rPr>
+        <w:t>raw</w:t>
+      </w:r>
+      <w:r>
+        <w:t>: p = 8.7810^{-6}).</w:t>
+      </w:r>
+      <w:r>
+        <w:t xml:space="preserve"> </w:t>
+      </w:r>
+      <w:r>
+        <w:t xml:space="preserve">This pattern is supported by slightly significant p values from comparisons within </w:t>
+      </w:r>
+      <w:r>
+        <w:rPr>
+          <w:i/>
+        </w:rPr>
+        <w:t>musculus</w:t>
+      </w:r>
+      <w:r>
+        <w:t xml:space="preserve"> (t-test; IFD</w:t>
+      </w:r>
+      <w:r>
+        <w:rPr>
+          <w:vertAlign w:val="superscript"/>
+        </w:rPr>
+        <w:t>norm</w:t>
+      </w:r>
+      <w:r>
+        <w:t>: p = 2.0410^{-5}; IFD</w:t>
+      </w:r>
+      <w:r>
+        <w:rPr>
+          <w:vertAlign w:val="superscript"/>
+        </w:rPr>
+        <w:t>raw</w:t>
+      </w:r>
+      <w:r>
+        <w:t xml:space="preserve">: p = 1.9410^{-4}) and within </w:t>
+      </w:r>
+      <w:r>
+        <w:rPr>
+          <w:i/>
+        </w:rPr>
+        <w:t>molossinus</w:t>
+      </w:r>
+      <w:r>
+        <w:t xml:space="preserve"> (IFD</w:t>
+      </w:r>
+      <w:r>
+        <w:rPr>
+          <w:vertAlign w:val="superscript"/>
+        </w:rPr>
+        <w:t>norm</w:t>
+      </w:r>
+      <w:r>
+        <w:t>: p= 0.17; IFD</w:t>
+      </w:r>
+      <w:r>
+        <w:rPr>
+          <w:vertAlign w:val="superscript"/>
+        </w:rPr>
+        <w:t>raw</w:t>
+      </w:r>
+      <w:r>
+        <w:t>: p = 0.08). Similar results are seen with general linear models for both IFD</w:t>
+      </w:r>
+      <w:r>
+        <w:rPr>
+          <w:vertAlign w:val="superscript"/>
+        </w:rPr>
+        <w:t>raw</w:t>
+      </w:r>
+      <w:r>
+        <w:t xml:space="preserve"> and IFD</w:t>
+      </w:r>
+      <w:r>
+        <w:rPr>
+          <w:vertAlign w:val="superscript"/>
+        </w:rPr>
+        <w:t>norm</w:t>
+      </w:r>
+      <w:r>
+        <w:t>: only effects associated with high-recombination strains are significant (p &lt; 0.05).</w:t>
+      </w:r>
+    </w:p>
+    <w:p>
+      <w:pPr>
+        <w:pStyle w:val="BodyText"/>
+      </w:pPr>
+      <w:r>
+        <w:t>That IFD</w:t>
+      </w:r>
+      <w:r>
+        <w:rPr>
+          <w:vertAlign w:val="superscript"/>
+        </w:rPr>
+        <w:t>raw</w:t>
+      </w:r>
+      <w:r>
+        <w:t xml:space="preserve"> and IFD</w:t>
+      </w:r>
+      <w:r>
+        <w:rPr>
+          <w:vertAlign w:val="superscript"/>
+        </w:rPr>
+        <w:t>norm</w:t>
+      </w:r>
+      <w:r>
+        <w:t xml:space="preserve"> show similar patterns eliminates variation in SC lengths and bivalent sizes as primary explanations. We determined that the main difference in IFD</w:t>
+      </w:r>
+      <w:r>
+        <w:rPr>
+          <w:vertAlign w:val="superscript"/>
+        </w:rPr>
+        <w:t>norm</w:t>
+      </w:r>
+      <w:r>
+        <w:t xml:space="preserve"> distributions between high-recombination and low-recombination strains is an enrichment of IFD</w:t>
+      </w:r>
+      <w:r>
+        <w:rPr>
+          <w:vertAlign w:val="superscript"/>
+        </w:rPr>
+        <w:t>norm</w:t>
+      </w:r>
+      <w:r>
+        <w:t xml:space="preserve"> values under 30% in low-recombination strains. The frequency of IFD</w:t>
+      </w:r>
+      <w:r>
+        <w:rPr>
+          <w:vertAlign w:val="superscript"/>
+        </w:rPr>
+        <w:t>norm</w:t>
+      </w:r>
+      <w:r>
+        <w:t xml:space="preserve"> values that fall below 30% ranges from 8.2% (</w:t>
+      </w:r>
+      <w:r>
+        <w:rPr>
+          <w:i/>
+        </w:rPr>
+        <w:t>domesticus</w:t>
+      </w:r>
+      <w:r>
+        <w:rPr>
+          <w:i/>
+          <w:vertAlign w:val="superscript"/>
+        </w:rPr>
+        <w:t>G</w:t>
+      </w:r>
+      <w:r>
+        <w:t>) to 16% (</w:t>
+      </w:r>
+      <w:r>
+        <w:rPr>
+          <w:i/>
+        </w:rPr>
+        <w:t>musculus</w:t>
+      </w:r>
+      <w:r>
+        <w:rPr>
+          <w:i/>
+          <w:vertAlign w:val="superscript"/>
+        </w:rPr>
+        <w:t>KAZ</w:t>
+      </w:r>
+      <w:r>
+        <w:t xml:space="preserve">) in low-recombination strains, whereas high-recombination strains all show such frequencies below 5% (0%, 1.3%, and 3.3% for </w:t>
+      </w:r>
+      <w:r>
+        <w:rPr>
+          <w:i/>
+        </w:rPr>
+        <w:t>musculus</w:t>
+      </w:r>
+      <w:r>
+        <w:rPr>
+          <w:i/>
+          <w:vertAlign w:val="superscript"/>
+        </w:rPr>
+        <w:t>SKIVE</w:t>
+      </w:r>
+      <w:r>
+        <w:t xml:space="preserve">, </w:t>
+      </w:r>
+      <w:r>
+        <w:rPr>
+          <w:i/>
+        </w:rPr>
+        <w:t>molossinus</w:t>
+      </w:r>
+      <w:r>
+        <w:rPr>
+          <w:i/>
+          <w:vertAlign w:val="superscript"/>
+        </w:rPr>
+        <w:t>MSM</w:t>
+      </w:r>
+      <w:r>
+        <w:t xml:space="preserve">, and </w:t>
+      </w:r>
+      <w:r>
+        <w:rPr>
+          <w:i/>
+        </w:rPr>
+        <w:t>musculus</w:t>
+      </w:r>
+      <w:r>
         <w:rPr>
           <w:i/>
           <w:vertAlign w:val="superscript"/>
@@ -1907,552 +2448,6 @@
         <w:t>PWD</w:t>
       </w:r>
       <w:r>
-        <w:t xml:space="preserve">, </w:t>
-      </w:r>
-      <w:r>
-        <w:rPr>
-          <w:i/>
-        </w:rPr>
-        <w:t>musculus</w:t>
-      </w:r>
-      <w:r>
-        <w:rPr>
-          <w:i/>
-          <w:vertAlign w:val="superscript"/>
-        </w:rPr>
-        <w:t>SKIVE</w:t>
-      </w:r>
-      <w:r>
-        <w:t xml:space="preserve">, and </w:t>
-      </w:r>
-      <w:r>
-        <w:rPr>
-          <w:i/>
-        </w:rPr>
-        <w:t>molossinus</w:t>
-      </w:r>
-      <w:r>
-        <w:rPr>
-          <w:i/>
-          <w:vertAlign w:val="superscript"/>
-        </w:rPr>
-        <w:t>MSM</w:t>
-      </w:r>
-      <w:r>
-        <w:t xml:space="preserve"> ) and low-recombination strains to identify features of the recombination landscape associated with evolutionary transitions in the genome-wide recombination rate. The main objective of this section is to test for significant correlations between features of the recombination landscape and the evolution of mean MLH1 foci per cell. In comparing the male specific single bivalent based metrics the first criteria for analysis is a significant differences between the high and low recombining groups and the second step is testing for significant subspecies and strain effects (M4 and M5).</w:t>
-      </w:r>
-    </w:p>
-    <w:p>
-      <w:pPr>
-        <w:pStyle w:val="BodyText"/>
-      </w:pPr>
-      <w:r>
-        <w:t>Previous empirical work suggests basic predictions for the relationship between the genome wide recombination rate and two aspects of the recombination landscape. SC length is expected to be positively associated with genome-wide recombination rate because of the connection between DSB formation and the loop-axis struc</w:t>
-      </w:r>
-      <w:r>
-        <w:t>ture (Zickler and Kleckner 1999</w:t>
-      </w:r>
-      <w:r>
-        <w:t>). Crossover interference strength is expected to be negatively associated with genome-wide recombination rate as interference strength is reflected as the space between crossovers on the same chromosome with a finite length. Thus, increasing interference strength can result in ‘pushing’ additional crossovers off of the chromosomes.</w:t>
-      </w:r>
-    </w:p>
-    <w:p>
-      <w:pPr>
-        <w:pStyle w:val="BodyText"/>
-      </w:pPr>
-      <w:r>
-        <w:t xml:space="preserve">Following this logic we predict (1) </w:t>
-      </w:r>
-      <w:r>
-        <w:rPr>
-          <w:i/>
-        </w:rPr>
-        <w:t>musculus</w:t>
-      </w:r>
-      <w:r>
-        <w:rPr>
-          <w:i/>
-          <w:vertAlign w:val="superscript"/>
-        </w:rPr>
-        <w:t>PWD</w:t>
-      </w:r>
-      <w:r>
-        <w:t xml:space="preserve"> will have greater SC length and weaker interference than </w:t>
-      </w:r>
-      <w:r>
-        <w:rPr>
-          <w:i/>
-        </w:rPr>
-        <w:t>musculus</w:t>
-      </w:r>
-      <w:r>
-        <w:rPr>
-          <w:i/>
-          <w:vertAlign w:val="superscript"/>
-        </w:rPr>
-        <w:t>SKIVE</w:t>
-      </w:r>
-      <w:r>
-        <w:t xml:space="preserve">, which in turn will have longer SC and weaker interference compared to the other </w:t>
-      </w:r>
-      <w:r>
-        <w:rPr>
-          <w:i/>
-        </w:rPr>
-        <w:t>musculus</w:t>
-      </w:r>
-      <w:r>
-        <w:t xml:space="preserve"> strains, (2) </w:t>
-      </w:r>
-      <w:r>
-        <w:rPr>
-          <w:i/>
-        </w:rPr>
-        <w:t>molossinus</w:t>
-      </w:r>
-      <w:r>
-        <w:rPr>
-          <w:i/>
-          <w:vertAlign w:val="superscript"/>
-        </w:rPr>
-        <w:t>MSM</w:t>
-      </w:r>
-      <w:r>
-        <w:t xml:space="preserve"> will have longer SC and weaker interference compared to </w:t>
-      </w:r>
-      <w:r>
-        <w:rPr>
-          <w:i/>
-        </w:rPr>
-        <w:t>molossinus</w:t>
-      </w:r>
-      <w:r>
-        <w:rPr>
-          <w:i/>
-          <w:vertAlign w:val="superscript"/>
-        </w:rPr>
-        <w:t>MOLF</w:t>
-      </w:r>
-      <w:r>
-        <w:t xml:space="preserve">, and 3) </w:t>
-      </w:r>
-      <w:r>
-        <w:rPr>
-          <w:i/>
-        </w:rPr>
-        <w:t>domesticus</w:t>
-      </w:r>
-      <w:r>
-        <w:t xml:space="preserve"> strains will have similar SC length and crossover interference.</w:t>
-      </w:r>
-    </w:p>
-    <w:p>
-      <w:pPr>
-        <w:pStyle w:val="Heading2"/>
-      </w:pPr>
-      <w:bookmarkStart w:id="16" w:name="conservation-of-mean-sc-length"/>
-      <w:r>
-        <w:t>Conservation of Mean SC length</w:t>
-      </w:r>
-      <w:bookmarkEnd w:id="16"/>
-    </w:p>
-    <w:p>
-      <w:pPr>
-        <w:pStyle w:val="BodyText"/>
-      </w:pPr>
-      <w:r>
-        <w:t>Confirming the basic predictions, there is a positive correlation between mouse mean MLH1 foci per cell and total SC (Spearmans’ r = 0.48; p = 2.2410^{-10}). Nevertheless, mean total SC only partially differentiates high-recombination and low-recombination strains (Figure 5).</w:t>
-      </w:r>
-      <w:r>
-        <w:t xml:space="preserve"> </w:t>
-      </w:r>
-      <w:r>
-        <w:t xml:space="preserve">While high-recombination strains have significantly greater mouse mean total SC area in the total dataset (t-test; p = 0.01), separate tests by strain show that only within </w:t>
-      </w:r>
-      <w:r>
-        <w:rPr>
-          <w:i/>
-        </w:rPr>
-        <w:t>molossinus</w:t>
-      </w:r>
-      <w:r>
-        <w:t xml:space="preserve"> are high- and low-recombination strains significantly different (t-test; molossinus: p = 0.03; musculus: p = 0.87). </w:t>
-      </w:r>
-    </w:p>
-    <w:p>
-      <w:pPr>
-        <w:pStyle w:val="BodyText"/>
-      </w:pPr>
-      <w:r>
-        <w:t>Additionally, the mouse means for the reduced (short and long) bivalent datasets are not significantly different between high-recombination and low-recombination strains (t-test; short: p = 0.88; long: p = 0.18).</w:t>
-      </w:r>
-    </w:p>
-    <w:p>
-      <w:pPr>
-        <w:pStyle w:val="BodyText"/>
-      </w:pPr>
-      <w:r>
-        <w:t>In a general linear model with total SC as the dependent variable, two subspecies effects are significant (</w:t>
-      </w:r>
-      <w:r>
-        <w:rPr>
-          <w:i/>
-        </w:rPr>
-        <w:t>musculus</w:t>
-      </w:r>
-      <w:r>
-        <w:t xml:space="preserve"> p = 1.2410^{-6}, </w:t>
-      </w:r>
-      <w:r>
-        <w:rPr>
-          <w:i/>
-        </w:rPr>
-        <w:t>molossinus</w:t>
-      </w:r>
-      <w:r>
-        <w:t xml:space="preserve">, p = 10^{-6}). In general linear models with reduced bivalent means as dependent variables, several subspecies and strain effects reach significance (p &lt; 0.05) but they are not consistent across models, indicating to some extent the chromatin compaction evolution is decoupled from evolution in mean MLH1 foci per cell. </w:t>
-      </w:r>
-    </w:p>
-    <w:p>
-      <w:pPr>
-        <w:pStyle w:val="Heading2"/>
-      </w:pPr>
-      <w:bookmarkStart w:id="17" w:name="X55deda5641bb25546d2297bdd7bacc1713a25c5"/>
-    </w:p>
-    <w:p>
-      <w:pPr>
-        <w:pStyle w:val="Heading2"/>
-      </w:pPr>
-      <w:r>
-        <w:t>Single Crossover position is decoupled from genome wide recombination rate evolution</w:t>
-      </w:r>
-      <w:bookmarkEnd w:id="17"/>
-    </w:p>
-    <w:p>
-      <w:pPr>
-        <w:pStyle w:val="BodyText"/>
-      </w:pPr>
-      <w:r>
-        <w:t xml:space="preserve">The normalized 1CO position is not significantly different between high-recombination and low-recombination strains for the total pooled data (t-test; p = 0.24) and also when examined within subspecies (t-test; p = 0.41 and p = 0.07 for </w:t>
-      </w:r>
-      <w:r>
-        <w:rPr>
-          <w:i/>
-        </w:rPr>
-        <w:t>musculus</w:t>
-      </w:r>
-      <w:r>
-        <w:t xml:space="preserve"> and </w:t>
-      </w:r>
-      <w:r>
-        <w:rPr>
-          <w:i/>
-        </w:rPr>
-        <w:t>molossinus</w:t>
-      </w:r>
-      <w:r>
-        <w:t xml:space="preserve">, respectively). While there are significant strain effects for </w:t>
-      </w:r>
-      <w:r>
-        <w:rPr>
-          <w:i/>
-        </w:rPr>
-        <w:t>domesticus</w:t>
-      </w:r>
-      <w:r>
-        <w:rPr>
-          <w:i/>
-          <w:vertAlign w:val="superscript"/>
-        </w:rPr>
-        <w:t>WSB</w:t>
-      </w:r>
-      <w:r>
-        <w:t xml:space="preserve"> and </w:t>
-      </w:r>
-      <w:r>
-        <w:rPr>
-          <w:i/>
-        </w:rPr>
-        <w:t>molossinus</w:t>
-      </w:r>
-      <w:r>
-        <w:rPr>
-          <w:i/>
-          <w:vertAlign w:val="superscript"/>
-        </w:rPr>
-        <w:t>MOLF</w:t>
-      </w:r>
-      <w:r>
-        <w:t xml:space="preserve"> in a general linear model with normalized position as the dependent variable, this evolution of the 1CO positioning is decoupled from the total genome-wide recombination rate since these two strains do not vary significantly from the male-specific rate.</w:t>
-      </w:r>
-    </w:p>
-    <w:p>
-      <w:pPr>
-        <w:pStyle w:val="Heading2"/>
-      </w:pPr>
-      <w:bookmarkStart w:id="18" w:name="Xd5d28095276b0140a2dc56c8b455c766d42a3b2"/>
-      <w:r>
-        <w:t>Evolution of interference is associated with genome wide recombination rate evolution</w:t>
-      </w:r>
-      <w:bookmarkEnd w:id="18"/>
-    </w:p>
-    <w:p>
-      <w:pPr>
-        <w:pStyle w:val="CaptionedFigure"/>
-      </w:pPr>
-    </w:p>
-    <w:p>
-      <w:pPr>
-        <w:pStyle w:val="BodyText"/>
-      </w:pPr>
-      <w:r>
-        <w:t>Mouse averages for both IFD</w:t>
-      </w:r>
-      <w:r>
-        <w:rPr>
-          <w:vertAlign w:val="superscript"/>
-        </w:rPr>
-        <w:t>raw</w:t>
-      </w:r>
-      <w:r>
-        <w:t xml:space="preserve"> and IFD</w:t>
-      </w:r>
-      <w:r>
-        <w:rPr>
-          <w:vertAlign w:val="superscript"/>
-        </w:rPr>
-        <w:t>norm</w:t>
-      </w:r>
-      <w:r>
-        <w:t xml:space="preserve"> are significantly longer in high-recombination strains (t-test; IFD</w:t>
-      </w:r>
-      <w:r>
-        <w:rPr>
-          <w:vertAlign w:val="superscript"/>
-        </w:rPr>
-        <w:t>norm</w:t>
-      </w:r>
-      <w:r>
-        <w:t>: p = 7.7410^{-7}; IFD</w:t>
-      </w:r>
-      <w:r>
-        <w:rPr>
-          <w:vertAlign w:val="superscript"/>
-        </w:rPr>
-        <w:t>raw</w:t>
-      </w:r>
-      <w:r>
-        <w:t>: p = 8.7810^{-6}).</w:t>
-      </w:r>
-      <w:r>
-        <w:t xml:space="preserve"> </w:t>
-      </w:r>
-      <w:r>
-        <w:t xml:space="preserve">This pattern is supported by slightly significant p values from comparisons within </w:t>
-      </w:r>
-      <w:r>
-        <w:rPr>
-          <w:i/>
-        </w:rPr>
-        <w:t>musculus</w:t>
-      </w:r>
-      <w:r>
-        <w:t xml:space="preserve"> (t-test; IFD</w:t>
-      </w:r>
-      <w:r>
-        <w:rPr>
-          <w:vertAlign w:val="superscript"/>
-        </w:rPr>
-        <w:t>norm</w:t>
-      </w:r>
-      <w:r>
-        <w:t>: p = 2.0410^{-5}; IFD</w:t>
-      </w:r>
-      <w:r>
-        <w:rPr>
-          <w:vertAlign w:val="superscript"/>
-        </w:rPr>
-        <w:t>raw</w:t>
-      </w:r>
-      <w:r>
-        <w:t xml:space="preserve">: p = 1.9410^{-4}) and within </w:t>
-      </w:r>
-      <w:r>
-        <w:rPr>
-          <w:i/>
-        </w:rPr>
-        <w:t>molossinus</w:t>
-      </w:r>
-      <w:r>
-        <w:t xml:space="preserve"> (IFD</w:t>
-      </w:r>
-      <w:r>
-        <w:rPr>
-          <w:vertAlign w:val="superscript"/>
-        </w:rPr>
-        <w:t>norm</w:t>
-      </w:r>
-      <w:r>
-        <w:t>: p= 0.17; IFD</w:t>
-      </w:r>
-      <w:r>
-        <w:rPr>
-          <w:vertAlign w:val="superscript"/>
-        </w:rPr>
-        <w:t>raw</w:t>
-      </w:r>
-      <w:r>
-        <w:t>: p = 0.08). Similar results are seen with general linear models for both IFD</w:t>
-      </w:r>
-      <w:r>
-        <w:rPr>
-          <w:vertAlign w:val="superscript"/>
-        </w:rPr>
-        <w:t>raw</w:t>
-      </w:r>
-      <w:r>
-        <w:t xml:space="preserve"> and IFD</w:t>
-      </w:r>
-      <w:r>
-        <w:rPr>
-          <w:vertAlign w:val="superscript"/>
-        </w:rPr>
-        <w:t>norm</w:t>
-      </w:r>
-      <w:r>
-        <w:t>: only effects associated with high-recombination strains are significant (p &lt; 0.05).</w:t>
-      </w:r>
-    </w:p>
-    <w:p>
-      <w:pPr>
-        <w:pStyle w:val="BodyText"/>
-      </w:pPr>
-      <w:r>
-        <w:t>That IFD</w:t>
-      </w:r>
-      <w:r>
-        <w:rPr>
-          <w:vertAlign w:val="superscript"/>
-        </w:rPr>
-        <w:t>raw</w:t>
-      </w:r>
-      <w:r>
-        <w:t xml:space="preserve"> and IFD</w:t>
-      </w:r>
-      <w:r>
-        <w:rPr>
-          <w:vertAlign w:val="superscript"/>
-        </w:rPr>
-        <w:t>norm</w:t>
-      </w:r>
-      <w:r>
-        <w:t xml:space="preserve"> show similar patterns eliminates variation in SC lengths and bivalent sizes as primary explanations. We determined that the main difference in IFD</w:t>
-      </w:r>
-      <w:r>
-        <w:rPr>
-          <w:vertAlign w:val="superscript"/>
-        </w:rPr>
-        <w:t>norm</w:t>
-      </w:r>
-      <w:r>
-        <w:t xml:space="preserve"> distributions between high-recombination and low-recombination strains is an enrichment of IFD</w:t>
-      </w:r>
-      <w:r>
-        <w:rPr>
-          <w:vertAlign w:val="superscript"/>
-        </w:rPr>
-        <w:t>norm</w:t>
-      </w:r>
-      <w:r>
-        <w:t xml:space="preserve"> values under 30% in low-recombination strains. The frequency of IFD</w:t>
-      </w:r>
-      <w:r>
-        <w:rPr>
-          <w:vertAlign w:val="superscript"/>
-        </w:rPr>
-        <w:t>norm</w:t>
-      </w:r>
-      <w:r>
-        <w:t xml:space="preserve"> values that fall below 30% ranges from 8.2% (</w:t>
-      </w:r>
-      <w:r>
-        <w:rPr>
-          <w:i/>
-        </w:rPr>
-        <w:t>domesticus</w:t>
-      </w:r>
-      <w:r>
-        <w:rPr>
-          <w:i/>
-          <w:vertAlign w:val="superscript"/>
-        </w:rPr>
-        <w:t>G</w:t>
-      </w:r>
-      <w:r>
-        <w:t>) to 16% (</w:t>
-      </w:r>
-      <w:r>
-        <w:rPr>
-          <w:i/>
-        </w:rPr>
-        <w:t>musculus</w:t>
-      </w:r>
-      <w:r>
-        <w:rPr>
-          <w:i/>
-          <w:vertAlign w:val="superscript"/>
-        </w:rPr>
-        <w:t>KAZ</w:t>
-      </w:r>
-      <w:r>
-        <w:t xml:space="preserve">) in low-recombination strains, whereas high-recombination strains all show such frequencies below 5% (0%, 1.3%, and 3.3% for </w:t>
-      </w:r>
-      <w:r>
-        <w:rPr>
-          <w:i/>
-        </w:rPr>
-        <w:t>musculus</w:t>
-      </w:r>
-      <w:r>
-        <w:rPr>
-          <w:i/>
-          <w:vertAlign w:val="superscript"/>
-        </w:rPr>
-        <w:t>SKIVE</w:t>
-      </w:r>
-      <w:r>
-        <w:t xml:space="preserve">, </w:t>
-      </w:r>
-      <w:r>
-        <w:rPr>
-          <w:i/>
-        </w:rPr>
-        <w:t>molossinus</w:t>
-      </w:r>
-      <w:r>
-        <w:rPr>
-          <w:i/>
-          <w:vertAlign w:val="superscript"/>
-        </w:rPr>
-        <w:t>MSM</w:t>
-      </w:r>
-      <w:r>
-        <w:t xml:space="preserve">, and </w:t>
-      </w:r>
-      <w:r>
-        <w:rPr>
-          <w:i/>
-        </w:rPr>
-        <w:t>musculus</w:t>
-      </w:r>
-      <w:r>
-        <w:rPr>
-          <w:i/>
-          <w:vertAlign w:val="superscript"/>
-        </w:rPr>
-        <w:t>PWD</w:t>
-      </w:r>
-      <w:r>
         <w:t>, respectively).</w:t>
       </w:r>
     </w:p>
@@ -2479,217 +2474,217 @@
       <w:pPr>
         <w:pStyle w:val="Heading1"/>
       </w:pPr>
-      <w:bookmarkStart w:id="19" w:name="discussion"/>
+      <w:bookmarkStart w:id="18" w:name="discussion"/>
       <w:r>
         <w:lastRenderedPageBreak/>
         <w:t>Discussion</w:t>
       </w:r>
+      <w:bookmarkEnd w:id="18"/>
+    </w:p>
+    <w:p>
+      <w:pPr>
+        <w:pStyle w:val="FirstParagraph"/>
+      </w:pPr>
+      <w:r>
+        <w:t xml:space="preserve">Despite quantifying a similar number of wild derived inbred strains from </w:t>
+      </w:r>
+      <w:r>
+        <w:rPr>
+          <w:i/>
+        </w:rPr>
+        <w:t>M. m. domesticus</w:t>
+      </w:r>
+      <w:r>
+        <w:t xml:space="preserve"> and </w:t>
+      </w:r>
+      <w:r>
+        <w:rPr>
+          <w:i/>
+        </w:rPr>
+        <w:t>M. m. musculus</w:t>
+      </w:r>
+      <w:r>
+        <w:t xml:space="preserve">, we only observed rapid male specific evolution for the genome wide recombination rate for </w:t>
+      </w:r>
+      <w:r>
+        <w:rPr>
+          <w:i/>
+        </w:rPr>
+        <w:t>M. m. musculus.</w:t>
+      </w:r>
+      <w:r>
+        <w:t xml:space="preserve"> Estimates of effective population size for the three main subspecies of the house mouse found </w:t>
+      </w:r>
+      <w:r>
+        <w:rPr>
+          <w:i/>
+        </w:rPr>
+        <w:t>M. m. musculus</w:t>
+      </w:r>
+      <w:r>
+        <w:t xml:space="preserve"> had the lowest (Geraldes et al. 2011). Selection becomes less efficient at removing deleterious mutations in small populations outside of mutation-drift balance. In such populations, modifiers for increased recombination rates will be selected for as they increase the efficiency of selection.</w:t>
+      </w:r>
+    </w:p>
+    <w:p>
+      <w:pPr>
+        <w:pStyle w:val="BodyText"/>
+      </w:pPr>
+      <w:r>
+        <w:t xml:space="preserve">An additional possibility is that the different rates in recombination rate variation across subspecies is related to history of hybridization across the populations sampled in this panel of inbred strains. Theoretical work as connected recombination that rate of purging deleterious introgressed DNA in populations after hybridization (Caballero et al 2019, Schumer 2018). The three high-recombining strains identified in this study have connections to hybridization. Both </w:t>
+      </w:r>
+      <w:r>
+        <w:rPr>
+          <w:i/>
+        </w:rPr>
+        <w:t>Musculus</w:t>
+      </w:r>
+      <w:r>
+        <w:rPr>
+          <w:i/>
+          <w:vertAlign w:val="superscript"/>
+        </w:rPr>
+        <w:t>PWD</w:t>
+      </w:r>
+      <w:r>
+        <w:t xml:space="preserve"> and </w:t>
+      </w:r>
+      <w:r>
+        <w:rPr>
+          <w:i/>
+        </w:rPr>
+        <w:t>musculus</w:t>
+      </w:r>
+      <w:r>
+        <w:rPr>
+          <w:i/>
+          <w:vertAlign w:val="superscript"/>
+        </w:rPr>
+        <w:t>SKIVE</w:t>
+      </w:r>
+      <w:r>
+        <w:t xml:space="preserve"> strains were established from samples from the european house mouse hybrid zone. Notably </w:t>
+      </w:r>
+      <w:r>
+        <w:rPr>
+          <w:i/>
+        </w:rPr>
+        <w:t>musculus</w:t>
+      </w:r>
+      <w:r>
+        <w:rPr>
+          <w:i/>
+          <w:vertAlign w:val="superscript"/>
+        </w:rPr>
+        <w:t>SKIVE</w:t>
+      </w:r>
+      <w:r>
+        <w:t xml:space="preserve"> comes from a </w:t>
+      </w:r>
+      <w:r>
+        <w:t>younger</w:t>
+      </w:r>
+      <w:r>
+        <w:t xml:space="preserve"> section of the hybrid zone with a nuclear genome from </w:t>
+      </w:r>
+      <w:r>
+        <w:rPr>
+          <w:i/>
+        </w:rPr>
+        <w:t>M. m. musculus</w:t>
+      </w:r>
+      <w:r>
+        <w:t xml:space="preserve"> and a mitochondria genome from </w:t>
+      </w:r>
+      <w:r>
+        <w:rPr>
+          <w:i/>
+        </w:rPr>
+        <w:t>M. m. domesticus</w:t>
+      </w:r>
+      <w:r>
+        <w:t xml:space="preserve"> (Gyllensten and Wilson 1987). The subspecies </w:t>
+      </w:r>
+      <w:r>
+        <w:rPr>
+          <w:i/>
+        </w:rPr>
+        <w:t>M. m. molossinus</w:t>
+      </w:r>
+      <w:r>
+        <w:t xml:space="preserve"> is a natural hybrid of </w:t>
+      </w:r>
+      <w:r>
+        <w:rPr>
+          <w:i/>
+        </w:rPr>
+        <w:t>M. m. musculus</w:t>
+      </w:r>
+      <w:r>
+        <w:t xml:space="preserve"> and </w:t>
+      </w:r>
+      <w:r>
+        <w:rPr>
+          <w:i/>
+        </w:rPr>
+        <w:t>M. m. cataneus</w:t>
+      </w:r>
+      <w:r>
+        <w:t xml:space="preserve"> (Geraldes et</w:t>
+      </w:r>
+      <w:r>
+        <w:t xml:space="preserve"> al 2008, Geraldes et al. 2011</w:t>
+      </w:r>
+      <w:r>
+        <w:t xml:space="preserve">). Models for the aggregate recombination </w:t>
+      </w:r>
+      <w:r>
+        <w:t>metrics</w:t>
+      </w:r>
+      <w:r>
+        <w:t>, suggest that the location of recombination events and the total rate influence the dynamics of purging of deleterious introgress DNA (Veller et al 2019), motivating increased study of recombination rates and natural populations.</w:t>
+      </w:r>
+    </w:p>
+    <w:p>
+      <w:pPr>
+        <w:pStyle w:val="BodyText"/>
+      </w:pPr>
+      <w:r>
+        <w:t xml:space="preserve">To place our results in the broader context of recombination rate evolution we compare our main </w:t>
+      </w:r>
+      <w:r>
+        <w:t>results</w:t>
+      </w:r>
+      <w:r>
+        <w:t xml:space="preserve"> to </w:t>
+      </w:r>
+      <w:r>
+        <w:t>expectations</w:t>
+      </w:r>
+      <w:r>
+        <w:t xml:space="preserve"> under three modifier models and two functional and cell physiology models (table X). While there are challenges to fitting models built under different assumptions, we feel it’s a useful exercise to highlight any unifying patterns for our specific traits across </w:t>
+      </w:r>
+      <w:r>
+        <w:t>existing</w:t>
+      </w:r>
+      <w:r>
+        <w:t xml:space="preserve"> models. The three modifier models were built to explain variation in genome wide recombination rates between sexes (heterochiasmy), while the chromosome </w:t>
+      </w:r>
+      <w:r>
+        <w:t>oscillatory</w:t>
+      </w:r>
+      <w:r>
+        <w:t xml:space="preserve"> movement (COM) model was built to describe positive interference. This spindle based selection model was developed to explain the results resented in this manuscript. In cases where the models can’t be extended to predicting results, we list a ‘NA’ for the prediction.</w:t>
+      </w:r>
+    </w:p>
+    <w:p>
+      <w:pPr>
+        <w:pStyle w:val="Heading2"/>
+      </w:pPr>
+      <w:bookmarkStart w:id="19" w:name="X570497454a9653dcb4c1c50922092f4c4451fa1"/>
+      <w:r>
+        <w:t>Evolution of reversed heterochiasmy direction</w:t>
+      </w:r>
       <w:bookmarkEnd w:id="19"/>
-    </w:p>
-    <w:p>
-      <w:pPr>
-        <w:pStyle w:val="FirstParagraph"/>
-      </w:pPr>
-      <w:r>
-        <w:t xml:space="preserve">Despite quantifying a similar number of wild derived inbred strains from </w:t>
-      </w:r>
-      <w:r>
-        <w:rPr>
-          <w:i/>
-        </w:rPr>
-        <w:t>M. m. domesticus</w:t>
-      </w:r>
-      <w:r>
-        <w:t xml:space="preserve"> and </w:t>
-      </w:r>
-      <w:r>
-        <w:rPr>
-          <w:i/>
-        </w:rPr>
-        <w:t>M. m. musculus</w:t>
-      </w:r>
-      <w:r>
-        <w:t xml:space="preserve">, we only observed rapid male specific evolution for the genome wide recombination rate for </w:t>
-      </w:r>
-      <w:r>
-        <w:rPr>
-          <w:i/>
-        </w:rPr>
-        <w:t>M. m. musculus.</w:t>
-      </w:r>
-      <w:r>
-        <w:t xml:space="preserve"> Estimates of effective population size for the three main subspecies of the house mouse found </w:t>
-      </w:r>
-      <w:r>
-        <w:rPr>
-          <w:i/>
-        </w:rPr>
-        <w:t>M. m. musculus</w:t>
-      </w:r>
-      <w:r>
-        <w:t xml:space="preserve"> had the lowest (Geraldes et al. 2011). Selection becomes less efficient at removing deleterious mutations in small populations outside of mutation-drift balance. In such populations, modifiers for increased recombination rates will be selected for as they increase the efficiency of selection.</w:t>
-      </w:r>
-    </w:p>
-    <w:p>
-      <w:pPr>
-        <w:pStyle w:val="BodyText"/>
-      </w:pPr>
-      <w:r>
-        <w:t xml:space="preserve">An additional possibility is that the different rates in recombination rate variation across subspecies is related to history of hybridization across the populations sampled in this panel of inbred strains. Theoretical work as connected recombination that rate of purging deleterious introgressed DNA in populations after hybridization (Caballero et al 2019, Schumer 2018). The three high-recombining strains identified in this study have connections to hybridization. Both </w:t>
-      </w:r>
-      <w:r>
-        <w:rPr>
-          <w:i/>
-        </w:rPr>
-        <w:t>Musculus</w:t>
-      </w:r>
-      <w:r>
-        <w:rPr>
-          <w:i/>
-          <w:vertAlign w:val="superscript"/>
-        </w:rPr>
-        <w:t>PWD</w:t>
-      </w:r>
-      <w:r>
-        <w:t xml:space="preserve"> and </w:t>
-      </w:r>
-      <w:r>
-        <w:rPr>
-          <w:i/>
-        </w:rPr>
-        <w:t>musculus</w:t>
-      </w:r>
-      <w:r>
-        <w:rPr>
-          <w:i/>
-          <w:vertAlign w:val="superscript"/>
-        </w:rPr>
-        <w:t>SKIVE</w:t>
-      </w:r>
-      <w:r>
-        <w:t xml:space="preserve"> strains were established from samples from the european house mouse hybrid zone. Notably </w:t>
-      </w:r>
-      <w:r>
-        <w:rPr>
-          <w:i/>
-        </w:rPr>
-        <w:t>musculus</w:t>
-      </w:r>
-      <w:r>
-        <w:rPr>
-          <w:i/>
-          <w:vertAlign w:val="superscript"/>
-        </w:rPr>
-        <w:t>SKIVE</w:t>
-      </w:r>
-      <w:r>
-        <w:t xml:space="preserve"> comes from a </w:t>
-      </w:r>
-      <w:r>
-        <w:t>younger</w:t>
-      </w:r>
-      <w:r>
-        <w:t xml:space="preserve"> section of the hybrid zone with a nuclear genome from </w:t>
-      </w:r>
-      <w:r>
-        <w:rPr>
-          <w:i/>
-        </w:rPr>
-        <w:t>M. m. musculus</w:t>
-      </w:r>
-      <w:r>
-        <w:t xml:space="preserve"> and a mitochondria genome from </w:t>
-      </w:r>
-      <w:r>
-        <w:rPr>
-          <w:i/>
-        </w:rPr>
-        <w:t>M. m. domesticus</w:t>
-      </w:r>
-      <w:r>
-        <w:t xml:space="preserve"> (Gyllensten and Wilson 1987). The subspecies </w:t>
-      </w:r>
-      <w:r>
-        <w:rPr>
-          <w:i/>
-        </w:rPr>
-        <w:t>M. m. molossinus</w:t>
-      </w:r>
-      <w:r>
-        <w:t xml:space="preserve"> is a natural hybrid of </w:t>
-      </w:r>
-      <w:r>
-        <w:rPr>
-          <w:i/>
-        </w:rPr>
-        <w:t>M. m. musculus</w:t>
-      </w:r>
-      <w:r>
-        <w:t xml:space="preserve"> and </w:t>
-      </w:r>
-      <w:r>
-        <w:rPr>
-          <w:i/>
-        </w:rPr>
-        <w:t>M. m. cataneus</w:t>
-      </w:r>
-      <w:r>
-        <w:t xml:space="preserve"> (Geraldes et</w:t>
-      </w:r>
-      <w:r>
-        <w:t xml:space="preserve"> al 2008, Geraldes et al. 2011</w:t>
-      </w:r>
-      <w:r>
-        <w:t xml:space="preserve">). Models for the aggregate recombination </w:t>
-      </w:r>
-      <w:r>
-        <w:t>metrics</w:t>
-      </w:r>
-      <w:r>
-        <w:t>, suggest that the location of recombination events and the total rate influence the dynamics of purging of deleterious introgress DNA (Veller et al 2019), motivating increased study of recombination rates and natural populations.</w:t>
-      </w:r>
-    </w:p>
-    <w:p>
-      <w:pPr>
-        <w:pStyle w:val="BodyText"/>
-      </w:pPr>
-      <w:r>
-        <w:t xml:space="preserve">To place our results in the broader context of recombination rate evolution we compare our main </w:t>
-      </w:r>
-      <w:r>
-        <w:t>results</w:t>
-      </w:r>
-      <w:r>
-        <w:t xml:space="preserve"> to </w:t>
-      </w:r>
-      <w:r>
-        <w:t>expectations</w:t>
-      </w:r>
-      <w:r>
-        <w:t xml:space="preserve"> under three modifier models and two functional and cell physiology models (table X). While there are challenges to fitting models built under different assumptions, we feel it’s a useful exercise to highlight any unifying patterns for our specific traits across </w:t>
-      </w:r>
-      <w:r>
-        <w:t>existing</w:t>
-      </w:r>
-      <w:r>
-        <w:t xml:space="preserve"> models. The three modifier models were built to explain variation in genome wide recombination rates between sexes (heterochiasmy), while the chromosome </w:t>
-      </w:r>
-      <w:r>
-        <w:t>oscillatory</w:t>
-      </w:r>
-      <w:r>
-        <w:t xml:space="preserve"> movement (COM) model was built to describe positive interference. This spindle based selection model was developed to explain the results resented in this manuscript. In cases where the models can’t be extended to predicting results, we list a ‘NA’ for the prediction.</w:t>
-      </w:r>
-    </w:p>
-    <w:p>
-      <w:pPr>
-        <w:pStyle w:val="Heading2"/>
-      </w:pPr>
-      <w:bookmarkStart w:id="20" w:name="X570497454a9653dcb4c1c50922092f4c4451fa1"/>
-      <w:r>
-        <w:t>Evolution of reversed heterochiasmy direction</w:t>
-      </w:r>
-      <w:bookmarkEnd w:id="20"/>
     </w:p>
     <w:p>
       <w:pPr>
@@ -2768,74 +2763,103 @@
       <w:pPr>
         <w:pStyle w:val="Heading2"/>
       </w:pPr>
-      <w:bookmarkStart w:id="21" w:name="X080cdfbba7fccaec350341481d2d0d0334e0b9a"/>
+      <w:bookmarkStart w:id="20" w:name="X080cdfbba7fccaec350341481d2d0d0334e0b9a"/>
       <w:r>
         <w:t>Conservation in sexual dimorphism in between cell variation in crossover number</w:t>
       </w:r>
+      <w:bookmarkEnd w:id="20"/>
+    </w:p>
+    <w:p>
+      <w:pPr>
+        <w:pStyle w:val="FirstParagraph"/>
+      </w:pPr>
+      <w:r>
+        <w:t xml:space="preserve">Regardless of whether these hypotheses are true, </w:t>
+      </w:r>
+      <w:r>
+        <w:t>our</w:t>
+      </w:r>
+      <w:r>
+        <w:t xml:space="preserve"> observations of </w:t>
+      </w:r>
+      <w:r>
+        <w:t xml:space="preserve">levels of </w:t>
+      </w:r>
+      <w:r>
+        <w:t xml:space="preserve">between cell variation fail to support a basic prediction of </w:t>
+      </w:r>
+      <w:r>
+        <w:t xml:space="preserve">that </w:t>
+      </w:r>
+      <w:r>
+        <w:t xml:space="preserve">a higher mean will be associated with a higher variance. Across all strains, including the high-recombining strains, </w:t>
+      </w:r>
+      <w:r>
+        <w:rPr>
+          <w:i/>
+        </w:rPr>
+        <w:t>muscuslus</w:t>
+      </w:r>
+      <w:r>
+        <w:rPr>
+          <w:i/>
+          <w:vertAlign w:val="superscript"/>
+        </w:rPr>
+        <w:t>PWD</w:t>
+      </w:r>
+      <w:r>
+        <w:t xml:space="preserve">, </w:t>
+      </w:r>
+      <w:r>
+        <w:rPr>
+          <w:i/>
+        </w:rPr>
+        <w:t>muscuslus</w:t>
+      </w:r>
+      <w:r>
+        <w:rPr>
+          <w:i/>
+          <w:vertAlign w:val="superscript"/>
+        </w:rPr>
+        <w:t>SKIVE</w:t>
+      </w:r>
+      <w:r>
+        <w:t xml:space="preserve"> and </w:t>
+      </w:r>
+      <w:r>
+        <w:rPr>
+          <w:i/>
+        </w:rPr>
+        <w:t>molossinus</w:t>
+      </w:r>
+      <w:r>
+        <w:rPr>
+          <w:i/>
+          <w:vertAlign w:val="superscript"/>
+        </w:rPr>
+        <w:t>MSM</w:t>
+      </w:r>
+      <w:r>
+        <w:t>, females consistently have higher between cell variance for crossover count. These results add to previous findings in mice and humans that oogenesis has increased variance for crossovers (Lynn et al. 2002, @gruhn2013) and precursors to crossovers (Lenzi et al. 2005)</w:t>
+      </w:r>
+      <w:bookmarkStart w:id="21" w:name="_GoBack"/>
       <w:bookmarkEnd w:id="21"/>
-    </w:p>
-    <w:p>
-      <w:pPr>
-        <w:pStyle w:val="FirstParagraph"/>
-      </w:pPr>
-      <w:r>
-        <w:t xml:space="preserve">Regardless of whether these hypotheses are true, Our observations of between cell variation fail to support a basic prediction of (the relationship between mean and variance) a higher mean will be associated with a higher variance. Across all strains, including the high-recombining strains, </w:t>
-      </w:r>
-      <w:r>
-        <w:rPr>
-          <w:i/>
-        </w:rPr>
-        <w:t>muscuslus</w:t>
-      </w:r>
-      <w:r>
-        <w:rPr>
-          <w:i/>
-          <w:vertAlign w:val="superscript"/>
-        </w:rPr>
-        <w:t>PWD</w:t>
-      </w:r>
-      <w:r>
-        <w:t xml:space="preserve">, </w:t>
-      </w:r>
-      <w:r>
-        <w:rPr>
-          <w:i/>
-        </w:rPr>
-        <w:t>muscuslus</w:t>
-      </w:r>
-      <w:r>
-        <w:rPr>
-          <w:i/>
-          <w:vertAlign w:val="superscript"/>
-        </w:rPr>
-        <w:t>SKIVE</w:t>
-      </w:r>
-      <w:r>
-        <w:t xml:space="preserve"> and </w:t>
-      </w:r>
-      <w:r>
-        <w:rPr>
-          <w:i/>
-        </w:rPr>
-        <w:t>molossinus</w:t>
-      </w:r>
-      <w:r>
-        <w:rPr>
-          <w:i/>
-          <w:vertAlign w:val="superscript"/>
-        </w:rPr>
-        <w:t>MSM</w:t>
-      </w:r>
-      <w:r>
-        <w:t>, females consistently have higher between cell variance for crossover count. These results add to previous findings in mice and humans that oogenesis has increased variance for crossovers (Lynn et al. 2002, @gruhn2013) and precursors to crossovers (Lenzi et al. 2005), compared to spermatocytes. This feature of heterochiasmy supports evolutionary theories predicting distinct reproductive strategies between females (diversifying offspring) and males (maintain successful haplotypes) (Trivers and others 2002).</w:t>
-      </w:r>
-    </w:p>
-    <w:p>
-      <w:pPr>
-        <w:pStyle w:val="BodyText"/>
-      </w:pPr>
-      <w:r>
-        <w:t xml:space="preserve">In the spindle based selection model, the less efficient SAC in oocytes leads to relaxed selection on the metaphase I chromosome structure. This will result in increased variance in chromosome structure and crossover number per cell, not just across strains, but across cells within individuals. Oocytes at metaphase I, have an acentriolar spindle comprised of diffuse network of microtubules with multiple microtubule organizing centers (Schuh and Ellenberg 2007). Centrosomes spindles are in </w:t>
+      <w:r>
+        <w:t>, compared to spermatocytes. This feature of heterochiasmy supports evolutionary theories predicting distinct reproductive strategies between females (diversifying offspring) and males (maintain successful haplotypes) (Trivers and others 2002).</w:t>
+      </w:r>
+    </w:p>
+    <w:p>
+      <w:pPr>
+        <w:pStyle w:val="BodyText"/>
+      </w:pPr>
+      <w:r>
+        <w:t>In the spindle based selection model, the less efficient SAC in oocytes leads to relaxed selection on the metaphase I chromosome structure. This will result in increased variance in chromosome structure and crossover number per cell, not just across strains, but across cells within individuals. Oocytes at metaphase I, have an acentriolar spindle comprised of diffuse network of microtubules with multiple microtubule organizing centers (Schuh and Elle</w:t>
+      </w:r>
+      <w:r>
+        <w:t>nberg 2007). Centrosome</w:t>
+      </w:r>
+      <w:r>
+        <w:t xml:space="preserve"> spindles are in </w:t>
       </w:r>
       <w:r>
         <w:t>spermatogenesis</w:t>

</xml_diff>